<commit_message>
push bai tap va thuc hanh.org 5/11
</commit_message>
<xml_diff>
--- a/Module1/B3- Mô tả thuật toán bằng Pseudo code & Flowchart/bài tập/bài tập mô tả thuật toán.docx
+++ b/Module1/B3- Mô tả thuật toán bằng Pseudo code & Flowchart/bài tập/bài tập mô tả thuật toán.docx
@@ -670,6 +670,2264 @@
         </w:rPr>
         <w:t>END</w:t>
       </w:r>
+    </w:p>
+    <w:p>
+      <w:pPr>
+        <w:rPr>
+          <w:rFonts w:ascii="Times New Roman" w:hAnsi="Times New Roman" w:cs="Times New Roman"/>
+          <w:sz w:val="40"/>
+          <w:szCs w:val="40"/>
+          <w:lang w:val="vi-VN"/>
+        </w:rPr>
+      </w:pPr>
+      <w:r>
+        <w:rPr>
+          <w:rFonts w:ascii="Times New Roman" w:hAnsi="Times New Roman" w:cs="Times New Roman"/>
+          <w:sz w:val="40"/>
+          <w:szCs w:val="40"/>
+          <w:lang w:val="vi-VN"/>
+        </w:rPr>
+        <w:tab/>
+      </w:r>
+    </w:p>
+    <w:p>
+      <w:pPr>
+        <w:rPr>
+          <w:rFonts w:ascii="Times New Roman" w:hAnsi="Times New Roman" w:cs="Times New Roman"/>
+          <w:sz w:val="40"/>
+          <w:szCs w:val="40"/>
+          <w:lang w:val="vi-VN"/>
+        </w:rPr>
+      </w:pPr>
+      <w:r>
+        <w:rPr>
+          <w:rFonts w:ascii="Times New Roman" w:hAnsi="Times New Roman" w:cs="Times New Roman"/>
+          <w:sz w:val="40"/>
+          <w:szCs w:val="40"/>
+          <w:lang w:val="vi-VN"/>
+        </w:rPr>
+        <w:tab/>
+        <w:t>4.Mô tả thuật toán tìm giá trị lớn nhất trong dãy số:</w:t>
+      </w:r>
+    </w:p>
+    <w:p>
+      <w:pPr>
+        <w:rPr>
+          <w:rFonts w:ascii="Times New Roman" w:hAnsi="Times New Roman" w:cs="Times New Roman"/>
+          <w:sz w:val="40"/>
+          <w:szCs w:val="40"/>
+          <w:lang w:val="vi-VN"/>
+        </w:rPr>
+      </w:pPr>
+      <w:r>
+        <w:rPr>
+          <w:rFonts w:ascii="Times New Roman" w:hAnsi="Times New Roman" w:cs="Times New Roman"/>
+          <w:sz w:val="40"/>
+          <w:szCs w:val="40"/>
+          <w:lang w:val="vi-VN"/>
+        </w:rPr>
+        <w:tab/>
+      </w:r>
+      <w:r>
+        <w:rPr>
+          <w:rFonts w:ascii="Times New Roman" w:hAnsi="Times New Roman" w:cs="Times New Roman"/>
+          <w:sz w:val="40"/>
+          <w:szCs w:val="40"/>
+          <w:lang w:val="vi-VN"/>
+        </w:rPr>
+        <w:tab/>
+        <w:t>* Mã giả:</w:t>
+      </w:r>
+    </w:p>
+    <w:p>
+      <w:pPr>
+        <w:pStyle w:val="HTMLPreformatted"/>
+        <w:rPr>
+          <w:rFonts w:ascii="Times New Roman" w:hAnsi="Times New Roman" w:cs="Times New Roman"/>
+          <w:color w:val="1D1C1D"/>
+          <w:sz w:val="36"/>
+          <w:szCs w:val="36"/>
+        </w:rPr>
+      </w:pPr>
+      <w:r>
+        <w:rPr>
+          <w:rFonts w:ascii="Times New Roman" w:hAnsi="Times New Roman" w:cs="Times New Roman"/>
+          <w:sz w:val="40"/>
+          <w:szCs w:val="40"/>
+          <w:lang w:val="vi-VN"/>
+        </w:rPr>
+        <w:tab/>
+        <w:t xml:space="preserve">Gọi: </w:t>
+      </w:r>
+      <w:r>
+        <w:rPr>
+          <w:rFonts w:ascii="Times New Roman" w:hAnsi="Times New Roman" w:cs="Times New Roman"/>
+          <w:color w:val="1D1C1D"/>
+          <w:sz w:val="36"/>
+          <w:szCs w:val="36"/>
+        </w:rPr>
+        <w:t>1 , 2,  3,  5,   7,  6</w:t>
+      </w:r>
+    </w:p>
+    <w:p>
+      <w:pPr>
+        <w:tabs>
+          <w:tab w:val="left" w:pos="916"/>
+          <w:tab w:val="left" w:pos="1832"/>
+          <w:tab w:val="left" w:pos="2748"/>
+          <w:tab w:val="left" w:pos="3664"/>
+          <w:tab w:val="left" w:pos="4580"/>
+          <w:tab w:val="left" w:pos="5496"/>
+          <w:tab w:val="left" w:pos="6412"/>
+          <w:tab w:val="left" w:pos="7328"/>
+          <w:tab w:val="left" w:pos="8244"/>
+          <w:tab w:val="left" w:pos="9160"/>
+          <w:tab w:val="left" w:pos="10076"/>
+          <w:tab w:val="left" w:pos="10992"/>
+          <w:tab w:val="left" w:pos="11908"/>
+          <w:tab w:val="left" w:pos="12824"/>
+          <w:tab w:val="left" w:pos="13740"/>
+          <w:tab w:val="left" w:pos="14656"/>
+        </w:tabs>
+        <w:rPr>
+          <w:rFonts w:ascii="Times New Roman" w:eastAsia="Times New Roman" w:hAnsi="Times New Roman" w:cs="Times New Roman"/>
+          <w:color w:val="1D1C1D"/>
+          <w:sz w:val="36"/>
+          <w:szCs w:val="36"/>
+        </w:rPr>
+      </w:pPr>
+      <w:r>
+        <w:rPr>
+          <w:rFonts w:ascii="Times New Roman" w:eastAsia="Times New Roman" w:hAnsi="Times New Roman" w:cs="Times New Roman"/>
+          <w:color w:val="1D1C1D"/>
+          <w:sz w:val="36"/>
+          <w:szCs w:val="36"/>
+        </w:rPr>
+        <w:tab/>
+      </w:r>
+      <w:r>
+        <w:rPr>
+          <w:rFonts w:ascii="Times New Roman" w:eastAsia="Times New Roman" w:hAnsi="Times New Roman" w:cs="Times New Roman"/>
+          <w:color w:val="1D1C1D"/>
+          <w:sz w:val="36"/>
+          <w:szCs w:val="36"/>
+        </w:rPr>
+        <w:tab/>
+      </w:r>
+      <w:r>
+        <w:rPr>
+          <w:rFonts w:ascii="Times New Roman" w:eastAsia="Times New Roman" w:hAnsi="Times New Roman" w:cs="Times New Roman"/>
+          <w:color w:val="1D1C1D"/>
+          <w:sz w:val="36"/>
+          <w:szCs w:val="36"/>
+          <w:lang w:val="vi-VN"/>
+        </w:rPr>
+        <w:t>a</w:t>
+      </w:r>
+      <w:r>
+        <w:rPr>
+          <w:rFonts w:ascii="Times New Roman" w:eastAsia="Times New Roman" w:hAnsi="Times New Roman" w:cs="Times New Roman"/>
+          <w:color w:val="1D1C1D"/>
+          <w:sz w:val="36"/>
+          <w:szCs w:val="36"/>
+        </w:rPr>
+        <w:t>1, a2, a3, a4, a5, a6</w:t>
+      </w:r>
+    </w:p>
+    <w:p>
+      <w:pPr>
+        <w:tabs>
+          <w:tab w:val="left" w:pos="916"/>
+          <w:tab w:val="left" w:pos="1832"/>
+          <w:tab w:val="left" w:pos="2748"/>
+          <w:tab w:val="left" w:pos="3664"/>
+          <w:tab w:val="left" w:pos="4580"/>
+          <w:tab w:val="left" w:pos="5496"/>
+          <w:tab w:val="left" w:pos="6412"/>
+          <w:tab w:val="left" w:pos="7328"/>
+          <w:tab w:val="left" w:pos="8244"/>
+          <w:tab w:val="left" w:pos="9160"/>
+          <w:tab w:val="left" w:pos="10076"/>
+          <w:tab w:val="left" w:pos="10992"/>
+          <w:tab w:val="left" w:pos="11908"/>
+          <w:tab w:val="left" w:pos="12824"/>
+          <w:tab w:val="left" w:pos="13740"/>
+          <w:tab w:val="left" w:pos="14656"/>
+        </w:tabs>
+        <w:rPr>
+          <w:rFonts w:ascii="Times New Roman" w:eastAsia="Times New Roman" w:hAnsi="Times New Roman" w:cs="Times New Roman"/>
+          <w:color w:val="1D1C1D"/>
+          <w:sz w:val="36"/>
+          <w:szCs w:val="36"/>
+        </w:rPr>
+      </w:pPr>
+      <w:r>
+        <w:rPr>
+          <w:rFonts w:ascii="Times New Roman" w:eastAsia="Times New Roman" w:hAnsi="Times New Roman" w:cs="Times New Roman"/>
+          <w:color w:val="1D1C1D"/>
+          <w:sz w:val="36"/>
+          <w:szCs w:val="36"/>
+        </w:rPr>
+        <w:tab/>
+      </w:r>
+      <w:r>
+        <w:rPr>
+          <w:rFonts w:ascii="Times New Roman" w:eastAsia="Times New Roman" w:hAnsi="Times New Roman" w:cs="Times New Roman"/>
+          <w:color w:val="1D1C1D"/>
+          <w:sz w:val="36"/>
+          <w:szCs w:val="36"/>
+        </w:rPr>
+        <w:tab/>
+      </w:r>
+      <w:r>
+        <w:rPr>
+          <w:rFonts w:ascii="Times New Roman" w:eastAsia="Times New Roman" w:hAnsi="Times New Roman" w:cs="Times New Roman"/>
+          <w:color w:val="1D1C1D"/>
+          <w:sz w:val="36"/>
+          <w:szCs w:val="36"/>
+        </w:rPr>
+        <w:t>n = 6</w:t>
+      </w:r>
+    </w:p>
+    <w:p>
+      <w:pPr>
+        <w:tabs>
+          <w:tab w:val="left" w:pos="916"/>
+          <w:tab w:val="left" w:pos="1832"/>
+          <w:tab w:val="left" w:pos="2748"/>
+          <w:tab w:val="left" w:pos="3664"/>
+          <w:tab w:val="left" w:pos="4580"/>
+          <w:tab w:val="left" w:pos="5496"/>
+          <w:tab w:val="left" w:pos="6412"/>
+          <w:tab w:val="left" w:pos="7328"/>
+          <w:tab w:val="left" w:pos="8244"/>
+          <w:tab w:val="left" w:pos="9160"/>
+          <w:tab w:val="left" w:pos="10076"/>
+          <w:tab w:val="left" w:pos="10992"/>
+          <w:tab w:val="left" w:pos="11908"/>
+          <w:tab w:val="left" w:pos="12824"/>
+          <w:tab w:val="left" w:pos="13740"/>
+          <w:tab w:val="left" w:pos="14656"/>
+        </w:tabs>
+        <w:ind w:left="916"/>
+        <w:rPr>
+          <w:rFonts w:ascii="Times New Roman" w:eastAsia="Times New Roman" w:hAnsi="Times New Roman" w:cs="Times New Roman"/>
+          <w:color w:val="1D1C1D"/>
+          <w:sz w:val="36"/>
+          <w:szCs w:val="36"/>
+        </w:rPr>
+      </w:pPr>
+      <w:r>
+        <w:rPr>
+          <w:rFonts w:ascii="Times New Roman" w:eastAsia="Times New Roman" w:hAnsi="Times New Roman" w:cs="Times New Roman"/>
+          <w:color w:val="1D1C1D"/>
+          <w:sz w:val="36"/>
+          <w:szCs w:val="36"/>
+        </w:rPr>
+        <w:tab/>
+      </w:r>
+      <w:r>
+        <w:rPr>
+          <w:rFonts w:ascii="Times New Roman" w:eastAsia="Times New Roman" w:hAnsi="Times New Roman" w:cs="Times New Roman"/>
+          <w:color w:val="1D1C1D"/>
+          <w:sz w:val="36"/>
+          <w:szCs w:val="36"/>
+        </w:rPr>
+        <w:t>max = 7</w:t>
+      </w:r>
+    </w:p>
+    <w:p>
+      <w:pPr>
+        <w:tabs>
+          <w:tab w:val="left" w:pos="916"/>
+          <w:tab w:val="left" w:pos="1832"/>
+          <w:tab w:val="left" w:pos="2748"/>
+          <w:tab w:val="left" w:pos="3664"/>
+          <w:tab w:val="left" w:pos="4580"/>
+          <w:tab w:val="left" w:pos="5496"/>
+          <w:tab w:val="left" w:pos="6412"/>
+          <w:tab w:val="left" w:pos="7328"/>
+          <w:tab w:val="left" w:pos="8244"/>
+          <w:tab w:val="left" w:pos="9160"/>
+          <w:tab w:val="left" w:pos="10076"/>
+          <w:tab w:val="left" w:pos="10992"/>
+          <w:tab w:val="left" w:pos="11908"/>
+          <w:tab w:val="left" w:pos="12824"/>
+          <w:tab w:val="left" w:pos="13740"/>
+          <w:tab w:val="left" w:pos="14656"/>
+        </w:tabs>
+        <w:ind w:left="916"/>
+        <w:rPr>
+          <w:rFonts w:ascii="Times New Roman" w:eastAsia="Times New Roman" w:hAnsi="Times New Roman" w:cs="Times New Roman"/>
+          <w:color w:val="1D1C1D"/>
+          <w:sz w:val="36"/>
+          <w:szCs w:val="36"/>
+        </w:rPr>
+      </w:pPr>
+      <w:r>
+        <w:rPr>
+          <w:rFonts w:ascii="Times New Roman" w:eastAsia="Times New Roman" w:hAnsi="Times New Roman" w:cs="Times New Roman"/>
+          <w:color w:val="1D1C1D"/>
+          <w:sz w:val="36"/>
+          <w:szCs w:val="36"/>
+        </w:rPr>
+        <w:tab/>
+      </w:r>
+      <w:r>
+        <w:rPr>
+          <w:rFonts w:ascii="Times New Roman" w:eastAsia="Times New Roman" w:hAnsi="Times New Roman" w:cs="Times New Roman"/>
+          <w:color w:val="1D1C1D"/>
+          <w:sz w:val="36"/>
+          <w:szCs w:val="36"/>
+        </w:rPr>
+        <w:t>i = 7</w:t>
+      </w:r>
+    </w:p>
+    <w:p>
+      <w:pPr>
+        <w:tabs>
+          <w:tab w:val="left" w:pos="916"/>
+          <w:tab w:val="left" w:pos="1832"/>
+          <w:tab w:val="left" w:pos="2748"/>
+          <w:tab w:val="left" w:pos="3664"/>
+          <w:tab w:val="left" w:pos="4580"/>
+          <w:tab w:val="left" w:pos="5496"/>
+          <w:tab w:val="left" w:pos="6412"/>
+          <w:tab w:val="left" w:pos="7328"/>
+          <w:tab w:val="left" w:pos="8244"/>
+          <w:tab w:val="left" w:pos="9160"/>
+          <w:tab w:val="left" w:pos="10076"/>
+          <w:tab w:val="left" w:pos="10992"/>
+          <w:tab w:val="left" w:pos="11908"/>
+          <w:tab w:val="left" w:pos="12824"/>
+          <w:tab w:val="left" w:pos="13740"/>
+          <w:tab w:val="left" w:pos="14656"/>
+        </w:tabs>
+        <w:ind w:left="916"/>
+        <w:rPr>
+          <w:rFonts w:ascii="Times New Roman" w:eastAsia="Times New Roman" w:hAnsi="Times New Roman" w:cs="Times New Roman"/>
+          <w:color w:val="1D1C1D"/>
+          <w:sz w:val="36"/>
+          <w:szCs w:val="36"/>
+        </w:rPr>
+      </w:pPr>
+      <w:r>
+        <w:rPr>
+          <w:rFonts w:ascii="Times New Roman" w:eastAsia="Times New Roman" w:hAnsi="Times New Roman" w:cs="Times New Roman"/>
+          <w:color w:val="1D1C1D"/>
+          <w:sz w:val="36"/>
+          <w:szCs w:val="36"/>
+        </w:rPr>
+        <w:t>BEGIN</w:t>
+      </w:r>
+    </w:p>
+    <w:p>
+      <w:pPr>
+        <w:tabs>
+          <w:tab w:val="left" w:pos="916"/>
+          <w:tab w:val="left" w:pos="1832"/>
+          <w:tab w:val="left" w:pos="2748"/>
+          <w:tab w:val="left" w:pos="3664"/>
+          <w:tab w:val="left" w:pos="4580"/>
+          <w:tab w:val="left" w:pos="5496"/>
+          <w:tab w:val="left" w:pos="6412"/>
+          <w:tab w:val="left" w:pos="7328"/>
+          <w:tab w:val="left" w:pos="8244"/>
+          <w:tab w:val="left" w:pos="9160"/>
+          <w:tab w:val="left" w:pos="10076"/>
+          <w:tab w:val="left" w:pos="10992"/>
+          <w:tab w:val="left" w:pos="11908"/>
+          <w:tab w:val="left" w:pos="12824"/>
+          <w:tab w:val="left" w:pos="13740"/>
+          <w:tab w:val="left" w:pos="14656"/>
+        </w:tabs>
+        <w:ind w:left="916"/>
+        <w:rPr>
+          <w:rFonts w:ascii="Times New Roman" w:eastAsia="Times New Roman" w:hAnsi="Times New Roman" w:cs="Times New Roman"/>
+          <w:color w:val="1D1C1D"/>
+          <w:sz w:val="36"/>
+          <w:szCs w:val="36"/>
+        </w:rPr>
+      </w:pPr>
+      <w:r>
+        <w:rPr>
+          <w:rFonts w:ascii="Times New Roman" w:eastAsia="Times New Roman" w:hAnsi="Times New Roman" w:cs="Times New Roman"/>
+          <w:color w:val="1D1C1D"/>
+          <w:sz w:val="36"/>
+          <w:szCs w:val="36"/>
+        </w:rPr>
+        <w:t xml:space="preserve">    INPUT a1, a2, a3, ... an</w:t>
+      </w:r>
+    </w:p>
+    <w:p>
+      <w:pPr>
+        <w:tabs>
+          <w:tab w:val="left" w:pos="916"/>
+          <w:tab w:val="left" w:pos="1832"/>
+          <w:tab w:val="left" w:pos="2748"/>
+          <w:tab w:val="left" w:pos="3664"/>
+          <w:tab w:val="left" w:pos="4580"/>
+          <w:tab w:val="left" w:pos="5496"/>
+          <w:tab w:val="left" w:pos="6412"/>
+          <w:tab w:val="left" w:pos="7328"/>
+          <w:tab w:val="left" w:pos="8244"/>
+          <w:tab w:val="left" w:pos="9160"/>
+          <w:tab w:val="left" w:pos="10076"/>
+          <w:tab w:val="left" w:pos="10992"/>
+          <w:tab w:val="left" w:pos="11908"/>
+          <w:tab w:val="left" w:pos="12824"/>
+          <w:tab w:val="left" w:pos="13740"/>
+          <w:tab w:val="left" w:pos="14656"/>
+        </w:tabs>
+        <w:ind w:left="916"/>
+        <w:rPr>
+          <w:rFonts w:ascii="Times New Roman" w:eastAsia="Times New Roman" w:hAnsi="Times New Roman" w:cs="Times New Roman"/>
+          <w:color w:val="1D1C1D"/>
+          <w:sz w:val="36"/>
+          <w:szCs w:val="36"/>
+        </w:rPr>
+      </w:pPr>
+      <w:r>
+        <w:rPr>
+          <w:rFonts w:ascii="Times New Roman" w:eastAsia="Times New Roman" w:hAnsi="Times New Roman" w:cs="Times New Roman"/>
+          <w:color w:val="1D1C1D"/>
+          <w:sz w:val="36"/>
+          <w:szCs w:val="36"/>
+        </w:rPr>
+        <w:t xml:space="preserve">    max = a1</w:t>
+      </w:r>
+    </w:p>
+    <w:p>
+      <w:pPr>
+        <w:tabs>
+          <w:tab w:val="left" w:pos="916"/>
+          <w:tab w:val="left" w:pos="1832"/>
+          <w:tab w:val="left" w:pos="2748"/>
+          <w:tab w:val="left" w:pos="3664"/>
+          <w:tab w:val="left" w:pos="4580"/>
+          <w:tab w:val="left" w:pos="5496"/>
+          <w:tab w:val="left" w:pos="6412"/>
+          <w:tab w:val="left" w:pos="7328"/>
+          <w:tab w:val="left" w:pos="8244"/>
+          <w:tab w:val="left" w:pos="9160"/>
+          <w:tab w:val="left" w:pos="10076"/>
+          <w:tab w:val="left" w:pos="10992"/>
+          <w:tab w:val="left" w:pos="11908"/>
+          <w:tab w:val="left" w:pos="12824"/>
+          <w:tab w:val="left" w:pos="13740"/>
+          <w:tab w:val="left" w:pos="14656"/>
+        </w:tabs>
+        <w:ind w:left="916"/>
+        <w:rPr>
+          <w:rFonts w:ascii="Times New Roman" w:eastAsia="Times New Roman" w:hAnsi="Times New Roman" w:cs="Times New Roman"/>
+          <w:color w:val="1D1C1D"/>
+          <w:sz w:val="36"/>
+          <w:szCs w:val="36"/>
+        </w:rPr>
+      </w:pPr>
+      <w:r>
+        <w:rPr>
+          <w:rFonts w:ascii="Times New Roman" w:eastAsia="Times New Roman" w:hAnsi="Times New Roman" w:cs="Times New Roman"/>
+          <w:color w:val="1D1C1D"/>
+          <w:sz w:val="36"/>
+          <w:szCs w:val="36"/>
+        </w:rPr>
+        <w:t xml:space="preserve">    i = 2</w:t>
+      </w:r>
+    </w:p>
+    <w:p>
+      <w:pPr>
+        <w:tabs>
+          <w:tab w:val="left" w:pos="916"/>
+          <w:tab w:val="left" w:pos="1832"/>
+          <w:tab w:val="left" w:pos="2748"/>
+          <w:tab w:val="left" w:pos="3664"/>
+          <w:tab w:val="left" w:pos="4580"/>
+          <w:tab w:val="left" w:pos="5496"/>
+          <w:tab w:val="left" w:pos="6412"/>
+          <w:tab w:val="left" w:pos="7328"/>
+          <w:tab w:val="left" w:pos="8244"/>
+          <w:tab w:val="left" w:pos="9160"/>
+          <w:tab w:val="left" w:pos="10076"/>
+          <w:tab w:val="left" w:pos="10992"/>
+          <w:tab w:val="left" w:pos="11908"/>
+          <w:tab w:val="left" w:pos="12824"/>
+          <w:tab w:val="left" w:pos="13740"/>
+          <w:tab w:val="left" w:pos="14656"/>
+        </w:tabs>
+        <w:ind w:left="916"/>
+        <w:rPr>
+          <w:rFonts w:ascii="Times New Roman" w:eastAsia="Times New Roman" w:hAnsi="Times New Roman" w:cs="Times New Roman"/>
+          <w:color w:val="1D1C1D"/>
+          <w:sz w:val="36"/>
+          <w:szCs w:val="36"/>
+        </w:rPr>
+      </w:pPr>
+      <w:r>
+        <w:rPr>
+          <w:rFonts w:ascii="Times New Roman" w:eastAsia="Times New Roman" w:hAnsi="Times New Roman" w:cs="Times New Roman"/>
+          <w:color w:val="1D1C1D"/>
+          <w:sz w:val="36"/>
+          <w:szCs w:val="36"/>
+        </w:rPr>
+        <w:t xml:space="preserve">    IF i &gt; N</w:t>
+      </w:r>
+    </w:p>
+    <w:p>
+      <w:pPr>
+        <w:tabs>
+          <w:tab w:val="left" w:pos="916"/>
+          <w:tab w:val="left" w:pos="1832"/>
+          <w:tab w:val="left" w:pos="2748"/>
+          <w:tab w:val="left" w:pos="3664"/>
+          <w:tab w:val="left" w:pos="4580"/>
+          <w:tab w:val="left" w:pos="5496"/>
+          <w:tab w:val="left" w:pos="6412"/>
+          <w:tab w:val="left" w:pos="7328"/>
+          <w:tab w:val="left" w:pos="8244"/>
+          <w:tab w:val="left" w:pos="9160"/>
+          <w:tab w:val="left" w:pos="10076"/>
+          <w:tab w:val="left" w:pos="10992"/>
+          <w:tab w:val="left" w:pos="11908"/>
+          <w:tab w:val="left" w:pos="12824"/>
+          <w:tab w:val="left" w:pos="13740"/>
+          <w:tab w:val="left" w:pos="14656"/>
+        </w:tabs>
+        <w:ind w:left="916"/>
+        <w:rPr>
+          <w:rFonts w:ascii="Times New Roman" w:eastAsia="Times New Roman" w:hAnsi="Times New Roman" w:cs="Times New Roman"/>
+          <w:color w:val="1D1C1D"/>
+          <w:sz w:val="36"/>
+          <w:szCs w:val="36"/>
+        </w:rPr>
+      </w:pPr>
+      <w:r>
+        <w:rPr>
+          <w:rFonts w:ascii="Times New Roman" w:eastAsia="Times New Roman" w:hAnsi="Times New Roman" w:cs="Times New Roman"/>
+          <w:color w:val="1D1C1D"/>
+          <w:sz w:val="36"/>
+          <w:szCs w:val="36"/>
+        </w:rPr>
+        <w:t xml:space="preserve">    DISPLAY max</w:t>
+      </w:r>
+    </w:p>
+    <w:p>
+      <w:pPr>
+        <w:tabs>
+          <w:tab w:val="left" w:pos="916"/>
+          <w:tab w:val="left" w:pos="1832"/>
+          <w:tab w:val="left" w:pos="2748"/>
+          <w:tab w:val="left" w:pos="3664"/>
+          <w:tab w:val="left" w:pos="4580"/>
+          <w:tab w:val="left" w:pos="5496"/>
+          <w:tab w:val="left" w:pos="6412"/>
+          <w:tab w:val="left" w:pos="7328"/>
+          <w:tab w:val="left" w:pos="8244"/>
+          <w:tab w:val="left" w:pos="9160"/>
+          <w:tab w:val="left" w:pos="10076"/>
+          <w:tab w:val="left" w:pos="10992"/>
+          <w:tab w:val="left" w:pos="11908"/>
+          <w:tab w:val="left" w:pos="12824"/>
+          <w:tab w:val="left" w:pos="13740"/>
+          <w:tab w:val="left" w:pos="14656"/>
+        </w:tabs>
+        <w:ind w:left="916"/>
+        <w:rPr>
+          <w:rFonts w:ascii="Times New Roman" w:eastAsia="Times New Roman" w:hAnsi="Times New Roman" w:cs="Times New Roman"/>
+          <w:color w:val="1D1C1D"/>
+          <w:sz w:val="36"/>
+          <w:szCs w:val="36"/>
+        </w:rPr>
+      </w:pPr>
+      <w:r>
+        <w:rPr>
+          <w:rFonts w:ascii="Times New Roman" w:eastAsia="Times New Roman" w:hAnsi="Times New Roman" w:cs="Times New Roman"/>
+          <w:color w:val="1D1C1D"/>
+          <w:sz w:val="36"/>
+          <w:szCs w:val="36"/>
+        </w:rPr>
+        <w:t xml:space="preserve">    END IF</w:t>
+      </w:r>
+    </w:p>
+    <w:p>
+      <w:pPr>
+        <w:tabs>
+          <w:tab w:val="left" w:pos="916"/>
+          <w:tab w:val="left" w:pos="1832"/>
+          <w:tab w:val="left" w:pos="2748"/>
+          <w:tab w:val="left" w:pos="3664"/>
+          <w:tab w:val="left" w:pos="4580"/>
+          <w:tab w:val="left" w:pos="5496"/>
+          <w:tab w:val="left" w:pos="6412"/>
+          <w:tab w:val="left" w:pos="7328"/>
+          <w:tab w:val="left" w:pos="8244"/>
+          <w:tab w:val="left" w:pos="9160"/>
+          <w:tab w:val="left" w:pos="10076"/>
+          <w:tab w:val="left" w:pos="10992"/>
+          <w:tab w:val="left" w:pos="11908"/>
+          <w:tab w:val="left" w:pos="12824"/>
+          <w:tab w:val="left" w:pos="13740"/>
+          <w:tab w:val="left" w:pos="14656"/>
+        </w:tabs>
+        <w:ind w:left="916"/>
+        <w:rPr>
+          <w:rFonts w:ascii="Times New Roman" w:eastAsia="Times New Roman" w:hAnsi="Times New Roman" w:cs="Times New Roman"/>
+          <w:color w:val="1D1C1D"/>
+          <w:sz w:val="36"/>
+          <w:szCs w:val="36"/>
+        </w:rPr>
+      </w:pPr>
+      <w:r>
+        <w:rPr>
+          <w:rFonts w:ascii="Times New Roman" w:eastAsia="Times New Roman" w:hAnsi="Times New Roman" w:cs="Times New Roman"/>
+          <w:color w:val="1D1C1D"/>
+          <w:sz w:val="36"/>
+          <w:szCs w:val="36"/>
+        </w:rPr>
+        <w:t xml:space="preserve">    WHILE i &lt;= N</w:t>
+      </w:r>
+    </w:p>
+    <w:p>
+      <w:pPr>
+        <w:tabs>
+          <w:tab w:val="left" w:pos="916"/>
+          <w:tab w:val="left" w:pos="1832"/>
+          <w:tab w:val="left" w:pos="2748"/>
+          <w:tab w:val="left" w:pos="3664"/>
+          <w:tab w:val="left" w:pos="4580"/>
+          <w:tab w:val="left" w:pos="5496"/>
+          <w:tab w:val="left" w:pos="6412"/>
+          <w:tab w:val="left" w:pos="7328"/>
+          <w:tab w:val="left" w:pos="8244"/>
+          <w:tab w:val="left" w:pos="9160"/>
+          <w:tab w:val="left" w:pos="10076"/>
+          <w:tab w:val="left" w:pos="10992"/>
+          <w:tab w:val="left" w:pos="11908"/>
+          <w:tab w:val="left" w:pos="12824"/>
+          <w:tab w:val="left" w:pos="13740"/>
+          <w:tab w:val="left" w:pos="14656"/>
+        </w:tabs>
+        <w:ind w:left="916"/>
+        <w:rPr>
+          <w:rFonts w:ascii="Times New Roman" w:eastAsia="Times New Roman" w:hAnsi="Times New Roman" w:cs="Times New Roman"/>
+          <w:color w:val="1D1C1D"/>
+          <w:sz w:val="36"/>
+          <w:szCs w:val="36"/>
+        </w:rPr>
+      </w:pPr>
+      <w:r>
+        <w:rPr>
+          <w:rFonts w:ascii="Times New Roman" w:eastAsia="Times New Roman" w:hAnsi="Times New Roman" w:cs="Times New Roman"/>
+          <w:color w:val="1D1C1D"/>
+          <w:sz w:val="36"/>
+          <w:szCs w:val="36"/>
+        </w:rPr>
+        <w:t xml:space="preserve">        DO</w:t>
+      </w:r>
+    </w:p>
+    <w:p>
+      <w:pPr>
+        <w:tabs>
+          <w:tab w:val="left" w:pos="916"/>
+          <w:tab w:val="left" w:pos="1832"/>
+          <w:tab w:val="left" w:pos="2748"/>
+          <w:tab w:val="left" w:pos="3664"/>
+          <w:tab w:val="left" w:pos="4580"/>
+          <w:tab w:val="left" w:pos="5496"/>
+          <w:tab w:val="left" w:pos="6412"/>
+          <w:tab w:val="left" w:pos="7328"/>
+          <w:tab w:val="left" w:pos="8244"/>
+          <w:tab w:val="left" w:pos="9160"/>
+          <w:tab w:val="left" w:pos="10076"/>
+          <w:tab w:val="left" w:pos="10992"/>
+          <w:tab w:val="left" w:pos="11908"/>
+          <w:tab w:val="left" w:pos="12824"/>
+          <w:tab w:val="left" w:pos="13740"/>
+          <w:tab w:val="left" w:pos="14656"/>
+        </w:tabs>
+        <w:ind w:left="916"/>
+        <w:rPr>
+          <w:rFonts w:ascii="Times New Roman" w:eastAsia="Times New Roman" w:hAnsi="Times New Roman" w:cs="Times New Roman"/>
+          <w:color w:val="1D1C1D"/>
+          <w:sz w:val="36"/>
+          <w:szCs w:val="36"/>
+        </w:rPr>
+      </w:pPr>
+      <w:r>
+        <w:rPr>
+          <w:rFonts w:ascii="Times New Roman" w:eastAsia="Times New Roman" w:hAnsi="Times New Roman" w:cs="Times New Roman"/>
+          <w:color w:val="1D1C1D"/>
+          <w:sz w:val="36"/>
+          <w:szCs w:val="36"/>
+        </w:rPr>
+        <w:t xml:space="preserve">        IF ai &gt; max</w:t>
+      </w:r>
+    </w:p>
+    <w:p>
+      <w:pPr>
+        <w:tabs>
+          <w:tab w:val="left" w:pos="916"/>
+          <w:tab w:val="left" w:pos="1832"/>
+          <w:tab w:val="left" w:pos="2748"/>
+          <w:tab w:val="left" w:pos="3664"/>
+          <w:tab w:val="left" w:pos="4580"/>
+          <w:tab w:val="left" w:pos="5496"/>
+          <w:tab w:val="left" w:pos="6412"/>
+          <w:tab w:val="left" w:pos="7328"/>
+          <w:tab w:val="left" w:pos="8244"/>
+          <w:tab w:val="left" w:pos="9160"/>
+          <w:tab w:val="left" w:pos="10076"/>
+          <w:tab w:val="left" w:pos="10992"/>
+          <w:tab w:val="left" w:pos="11908"/>
+          <w:tab w:val="left" w:pos="12824"/>
+          <w:tab w:val="left" w:pos="13740"/>
+          <w:tab w:val="left" w:pos="14656"/>
+        </w:tabs>
+        <w:ind w:left="916"/>
+        <w:rPr>
+          <w:rFonts w:ascii="Times New Roman" w:eastAsia="Times New Roman" w:hAnsi="Times New Roman" w:cs="Times New Roman"/>
+          <w:color w:val="1D1C1D"/>
+          <w:sz w:val="36"/>
+          <w:szCs w:val="36"/>
+        </w:rPr>
+      </w:pPr>
+      <w:r>
+        <w:rPr>
+          <w:rFonts w:ascii="Times New Roman" w:eastAsia="Times New Roman" w:hAnsi="Times New Roman" w:cs="Times New Roman"/>
+          <w:color w:val="1D1C1D"/>
+          <w:sz w:val="36"/>
+          <w:szCs w:val="36"/>
+        </w:rPr>
+        <w:t xml:space="preserve">        max = ai</w:t>
+      </w:r>
+    </w:p>
+    <w:p>
+      <w:pPr>
+        <w:tabs>
+          <w:tab w:val="left" w:pos="916"/>
+          <w:tab w:val="left" w:pos="1832"/>
+          <w:tab w:val="left" w:pos="2748"/>
+          <w:tab w:val="left" w:pos="3664"/>
+          <w:tab w:val="left" w:pos="4580"/>
+          <w:tab w:val="left" w:pos="5496"/>
+          <w:tab w:val="left" w:pos="6412"/>
+          <w:tab w:val="left" w:pos="7328"/>
+          <w:tab w:val="left" w:pos="8244"/>
+          <w:tab w:val="left" w:pos="9160"/>
+          <w:tab w:val="left" w:pos="10076"/>
+          <w:tab w:val="left" w:pos="10992"/>
+          <w:tab w:val="left" w:pos="11908"/>
+          <w:tab w:val="left" w:pos="12824"/>
+          <w:tab w:val="left" w:pos="13740"/>
+          <w:tab w:val="left" w:pos="14656"/>
+        </w:tabs>
+        <w:ind w:left="916"/>
+        <w:rPr>
+          <w:rFonts w:ascii="Times New Roman" w:eastAsia="Times New Roman" w:hAnsi="Times New Roman" w:cs="Times New Roman"/>
+          <w:color w:val="1D1C1D"/>
+          <w:sz w:val="36"/>
+          <w:szCs w:val="36"/>
+        </w:rPr>
+      </w:pPr>
+      <w:r>
+        <w:rPr>
+          <w:rFonts w:ascii="Times New Roman" w:eastAsia="Times New Roman" w:hAnsi="Times New Roman" w:cs="Times New Roman"/>
+          <w:color w:val="1D1C1D"/>
+          <w:sz w:val="36"/>
+          <w:szCs w:val="36"/>
+        </w:rPr>
+        <w:t xml:space="preserve">        END IF</w:t>
+      </w:r>
+    </w:p>
+    <w:p>
+      <w:pPr>
+        <w:tabs>
+          <w:tab w:val="left" w:pos="916"/>
+          <w:tab w:val="left" w:pos="1832"/>
+          <w:tab w:val="left" w:pos="2748"/>
+          <w:tab w:val="left" w:pos="3664"/>
+          <w:tab w:val="left" w:pos="4580"/>
+          <w:tab w:val="left" w:pos="5496"/>
+          <w:tab w:val="left" w:pos="6412"/>
+          <w:tab w:val="left" w:pos="7328"/>
+          <w:tab w:val="left" w:pos="8244"/>
+          <w:tab w:val="left" w:pos="9160"/>
+          <w:tab w:val="left" w:pos="10076"/>
+          <w:tab w:val="left" w:pos="10992"/>
+          <w:tab w:val="left" w:pos="11908"/>
+          <w:tab w:val="left" w:pos="12824"/>
+          <w:tab w:val="left" w:pos="13740"/>
+          <w:tab w:val="left" w:pos="14656"/>
+        </w:tabs>
+        <w:ind w:left="916"/>
+        <w:rPr>
+          <w:rFonts w:ascii="Times New Roman" w:eastAsia="Times New Roman" w:hAnsi="Times New Roman" w:cs="Times New Roman"/>
+          <w:color w:val="1D1C1D"/>
+          <w:sz w:val="36"/>
+          <w:szCs w:val="36"/>
+        </w:rPr>
+      </w:pPr>
+      <w:r>
+        <w:rPr>
+          <w:rFonts w:ascii="Times New Roman" w:eastAsia="Times New Roman" w:hAnsi="Times New Roman" w:cs="Times New Roman"/>
+          <w:color w:val="1D1C1D"/>
+          <w:sz w:val="36"/>
+          <w:szCs w:val="36"/>
+        </w:rPr>
+        <w:t xml:space="preserve">        i = i + 1</w:t>
+      </w:r>
+    </w:p>
+    <w:p>
+      <w:pPr>
+        <w:tabs>
+          <w:tab w:val="left" w:pos="916"/>
+          <w:tab w:val="left" w:pos="1832"/>
+          <w:tab w:val="left" w:pos="2748"/>
+          <w:tab w:val="left" w:pos="3664"/>
+          <w:tab w:val="left" w:pos="4580"/>
+          <w:tab w:val="left" w:pos="5496"/>
+          <w:tab w:val="left" w:pos="6412"/>
+          <w:tab w:val="left" w:pos="7328"/>
+          <w:tab w:val="left" w:pos="8244"/>
+          <w:tab w:val="left" w:pos="9160"/>
+          <w:tab w:val="left" w:pos="10076"/>
+          <w:tab w:val="left" w:pos="10992"/>
+          <w:tab w:val="left" w:pos="11908"/>
+          <w:tab w:val="left" w:pos="12824"/>
+          <w:tab w:val="left" w:pos="13740"/>
+          <w:tab w:val="left" w:pos="14656"/>
+        </w:tabs>
+        <w:ind w:left="916"/>
+        <w:rPr>
+          <w:rFonts w:ascii="Times New Roman" w:eastAsia="Times New Roman" w:hAnsi="Times New Roman" w:cs="Times New Roman"/>
+          <w:color w:val="1D1C1D"/>
+          <w:sz w:val="36"/>
+          <w:szCs w:val="36"/>
+        </w:rPr>
+      </w:pPr>
+      <w:r>
+        <w:rPr>
+          <w:rFonts w:ascii="Times New Roman" w:eastAsia="Times New Roman" w:hAnsi="Times New Roman" w:cs="Times New Roman"/>
+          <w:color w:val="1D1C1D"/>
+          <w:sz w:val="36"/>
+          <w:szCs w:val="36"/>
+        </w:rPr>
+        <w:t xml:space="preserve">        END DO</w:t>
+      </w:r>
+    </w:p>
+    <w:p>
+      <w:pPr>
+        <w:tabs>
+          <w:tab w:val="left" w:pos="916"/>
+          <w:tab w:val="left" w:pos="1832"/>
+          <w:tab w:val="left" w:pos="2748"/>
+          <w:tab w:val="left" w:pos="3664"/>
+          <w:tab w:val="left" w:pos="4580"/>
+          <w:tab w:val="left" w:pos="5496"/>
+          <w:tab w:val="left" w:pos="6412"/>
+          <w:tab w:val="left" w:pos="7328"/>
+          <w:tab w:val="left" w:pos="8244"/>
+          <w:tab w:val="left" w:pos="9160"/>
+          <w:tab w:val="left" w:pos="10076"/>
+          <w:tab w:val="left" w:pos="10992"/>
+          <w:tab w:val="left" w:pos="11908"/>
+          <w:tab w:val="left" w:pos="12824"/>
+          <w:tab w:val="left" w:pos="13740"/>
+          <w:tab w:val="left" w:pos="14656"/>
+        </w:tabs>
+        <w:ind w:left="916"/>
+        <w:rPr>
+          <w:rFonts w:ascii="Times New Roman" w:eastAsia="Times New Roman" w:hAnsi="Times New Roman" w:cs="Times New Roman"/>
+          <w:color w:val="1D1C1D"/>
+          <w:sz w:val="36"/>
+          <w:szCs w:val="36"/>
+        </w:rPr>
+      </w:pPr>
+      <w:r>
+        <w:rPr>
+          <w:rFonts w:ascii="Times New Roman" w:eastAsia="Times New Roman" w:hAnsi="Times New Roman" w:cs="Times New Roman"/>
+          <w:color w:val="1D1C1D"/>
+          <w:sz w:val="36"/>
+          <w:szCs w:val="36"/>
+        </w:rPr>
+        <w:t xml:space="preserve">    DISPLAY MAX</w:t>
+      </w:r>
+    </w:p>
+    <w:p>
+      <w:pPr>
+        <w:tabs>
+          <w:tab w:val="left" w:pos="916"/>
+          <w:tab w:val="left" w:pos="1832"/>
+          <w:tab w:val="left" w:pos="2748"/>
+          <w:tab w:val="left" w:pos="3664"/>
+          <w:tab w:val="left" w:pos="4580"/>
+          <w:tab w:val="left" w:pos="5496"/>
+          <w:tab w:val="left" w:pos="6412"/>
+          <w:tab w:val="left" w:pos="7328"/>
+          <w:tab w:val="left" w:pos="8244"/>
+          <w:tab w:val="left" w:pos="9160"/>
+          <w:tab w:val="left" w:pos="10076"/>
+          <w:tab w:val="left" w:pos="10992"/>
+          <w:tab w:val="left" w:pos="11908"/>
+          <w:tab w:val="left" w:pos="12824"/>
+          <w:tab w:val="left" w:pos="13740"/>
+          <w:tab w:val="left" w:pos="14656"/>
+        </w:tabs>
+        <w:ind w:left="916"/>
+        <w:rPr>
+          <w:rFonts w:ascii="Times New Roman" w:eastAsia="Times New Roman" w:hAnsi="Times New Roman" w:cs="Times New Roman"/>
+          <w:color w:val="1D1C1D"/>
+          <w:sz w:val="36"/>
+          <w:szCs w:val="36"/>
+        </w:rPr>
+      </w:pPr>
+      <w:r>
+        <w:rPr>
+          <w:rFonts w:ascii="Times New Roman" w:eastAsia="Times New Roman" w:hAnsi="Times New Roman" w:cs="Times New Roman"/>
+          <w:color w:val="1D1C1D"/>
+          <w:sz w:val="36"/>
+          <w:szCs w:val="36"/>
+        </w:rPr>
+        <w:t>END</w:t>
+      </w:r>
+    </w:p>
+    <w:p>
+      <w:pPr>
+        <w:tabs>
+          <w:tab w:val="left" w:pos="916"/>
+          <w:tab w:val="left" w:pos="1832"/>
+          <w:tab w:val="left" w:pos="2748"/>
+          <w:tab w:val="left" w:pos="3664"/>
+          <w:tab w:val="left" w:pos="4580"/>
+          <w:tab w:val="left" w:pos="5496"/>
+          <w:tab w:val="left" w:pos="6412"/>
+          <w:tab w:val="left" w:pos="7328"/>
+          <w:tab w:val="left" w:pos="8244"/>
+          <w:tab w:val="left" w:pos="9160"/>
+          <w:tab w:val="left" w:pos="10076"/>
+          <w:tab w:val="left" w:pos="10992"/>
+          <w:tab w:val="left" w:pos="11908"/>
+          <w:tab w:val="left" w:pos="12824"/>
+          <w:tab w:val="left" w:pos="13740"/>
+          <w:tab w:val="left" w:pos="14656"/>
+        </w:tabs>
+        <w:rPr>
+          <w:rFonts w:ascii="Times New Roman" w:eastAsia="Times New Roman" w:hAnsi="Times New Roman" w:cs="Times New Roman"/>
+          <w:color w:val="1D1C1D"/>
+          <w:sz w:val="36"/>
+          <w:szCs w:val="36"/>
+        </w:rPr>
+      </w:pPr>
+    </w:p>
+    <w:p>
+      <w:pPr>
+        <w:tabs>
+          <w:tab w:val="left" w:pos="916"/>
+          <w:tab w:val="left" w:pos="1832"/>
+          <w:tab w:val="left" w:pos="2748"/>
+          <w:tab w:val="left" w:pos="3664"/>
+          <w:tab w:val="left" w:pos="4580"/>
+          <w:tab w:val="left" w:pos="5496"/>
+          <w:tab w:val="left" w:pos="6412"/>
+          <w:tab w:val="left" w:pos="7328"/>
+          <w:tab w:val="left" w:pos="8244"/>
+          <w:tab w:val="left" w:pos="9160"/>
+          <w:tab w:val="left" w:pos="10076"/>
+          <w:tab w:val="left" w:pos="10992"/>
+          <w:tab w:val="left" w:pos="11908"/>
+          <w:tab w:val="left" w:pos="12824"/>
+          <w:tab w:val="left" w:pos="13740"/>
+          <w:tab w:val="left" w:pos="14656"/>
+        </w:tabs>
+        <w:rPr>
+          <w:rFonts w:ascii="Times New Roman" w:eastAsia="Times New Roman" w:hAnsi="Times New Roman" w:cs="Times New Roman"/>
+          <w:color w:val="1D1C1D"/>
+          <w:sz w:val="36"/>
+          <w:szCs w:val="36"/>
+        </w:rPr>
+      </w:pPr>
+      <w:r>
+        <w:rPr>
+          <w:rFonts w:ascii="Times New Roman" w:eastAsia="Times New Roman" w:hAnsi="Times New Roman" w:cs="Times New Roman"/>
+          <w:color w:val="1D1C1D"/>
+          <w:sz w:val="36"/>
+          <w:szCs w:val="36"/>
+        </w:rPr>
+        <w:tab/>
+      </w:r>
+    </w:p>
+    <w:p>
+      <w:pPr>
+        <w:tabs>
+          <w:tab w:val="left" w:pos="916"/>
+          <w:tab w:val="left" w:pos="1832"/>
+          <w:tab w:val="left" w:pos="2748"/>
+          <w:tab w:val="left" w:pos="3664"/>
+          <w:tab w:val="left" w:pos="4580"/>
+          <w:tab w:val="left" w:pos="5496"/>
+          <w:tab w:val="left" w:pos="6412"/>
+          <w:tab w:val="left" w:pos="7328"/>
+          <w:tab w:val="left" w:pos="8244"/>
+          <w:tab w:val="left" w:pos="9160"/>
+          <w:tab w:val="left" w:pos="10076"/>
+          <w:tab w:val="left" w:pos="10992"/>
+          <w:tab w:val="left" w:pos="11908"/>
+          <w:tab w:val="left" w:pos="12824"/>
+          <w:tab w:val="left" w:pos="13740"/>
+          <w:tab w:val="left" w:pos="14656"/>
+        </w:tabs>
+        <w:rPr>
+          <w:rFonts w:ascii="Times New Roman" w:eastAsia="Times New Roman" w:hAnsi="Times New Roman" w:cs="Times New Roman"/>
+          <w:color w:val="1D1C1D"/>
+          <w:sz w:val="36"/>
+          <w:szCs w:val="36"/>
+          <w:lang w:val="vi-VN"/>
+        </w:rPr>
+      </w:pPr>
+      <w:r>
+        <w:rPr>
+          <w:rFonts w:ascii="Times New Roman" w:eastAsia="Times New Roman" w:hAnsi="Times New Roman" w:cs="Times New Roman"/>
+          <w:color w:val="1D1C1D"/>
+          <w:sz w:val="36"/>
+          <w:szCs w:val="36"/>
+        </w:rPr>
+        <w:lastRenderedPageBreak/>
+        <w:tab/>
+      </w:r>
+      <w:r>
+        <w:rPr>
+          <w:rFonts w:ascii="Times New Roman" w:eastAsia="Times New Roman" w:hAnsi="Times New Roman" w:cs="Times New Roman"/>
+          <w:color w:val="1D1C1D"/>
+          <w:sz w:val="36"/>
+          <w:szCs w:val="36"/>
+          <w:lang w:val="vi-VN"/>
+        </w:rPr>
+        <w:t>5.Mô tả thuật toán có cấu trúc điều kiện:</w:t>
+      </w:r>
+    </w:p>
+    <w:p>
+      <w:pPr>
+        <w:tabs>
+          <w:tab w:val="left" w:pos="916"/>
+          <w:tab w:val="left" w:pos="1832"/>
+          <w:tab w:val="left" w:pos="2748"/>
+          <w:tab w:val="left" w:pos="3664"/>
+          <w:tab w:val="left" w:pos="4580"/>
+          <w:tab w:val="left" w:pos="5496"/>
+          <w:tab w:val="left" w:pos="6412"/>
+          <w:tab w:val="left" w:pos="7328"/>
+          <w:tab w:val="left" w:pos="8244"/>
+          <w:tab w:val="left" w:pos="9160"/>
+          <w:tab w:val="left" w:pos="10076"/>
+          <w:tab w:val="left" w:pos="10992"/>
+          <w:tab w:val="left" w:pos="11908"/>
+          <w:tab w:val="left" w:pos="12824"/>
+          <w:tab w:val="left" w:pos="13740"/>
+          <w:tab w:val="left" w:pos="14656"/>
+        </w:tabs>
+        <w:rPr>
+          <w:rFonts w:ascii="Times New Roman" w:eastAsia="Times New Roman" w:hAnsi="Times New Roman" w:cs="Times New Roman"/>
+          <w:color w:val="1D1C1D"/>
+          <w:sz w:val="36"/>
+          <w:szCs w:val="36"/>
+          <w:lang w:val="vi-VN"/>
+        </w:rPr>
+      </w:pPr>
+      <w:r>
+        <w:rPr>
+          <w:rFonts w:ascii="Times New Roman" w:eastAsia="Times New Roman" w:hAnsi="Times New Roman" w:cs="Times New Roman"/>
+          <w:color w:val="1D1C1D"/>
+          <w:sz w:val="36"/>
+          <w:szCs w:val="36"/>
+          <w:lang w:val="vi-VN"/>
+        </w:rPr>
+        <w:tab/>
+      </w:r>
+      <w:r>
+        <w:rPr>
+          <w:rFonts w:ascii="Times New Roman" w:eastAsia="Times New Roman" w:hAnsi="Times New Roman" w:cs="Times New Roman"/>
+          <w:color w:val="1D1C1D"/>
+          <w:sz w:val="36"/>
+          <w:szCs w:val="36"/>
+          <w:lang w:val="vi-VN"/>
+        </w:rPr>
+        <w:tab/>
+        <w:t>* Mã gải:</w:t>
+      </w:r>
+    </w:p>
+    <w:p>
+      <w:pPr>
+        <w:tabs>
+          <w:tab w:val="left" w:pos="916"/>
+          <w:tab w:val="left" w:pos="1832"/>
+          <w:tab w:val="left" w:pos="2748"/>
+          <w:tab w:val="left" w:pos="3664"/>
+          <w:tab w:val="left" w:pos="4580"/>
+          <w:tab w:val="left" w:pos="5496"/>
+          <w:tab w:val="left" w:pos="6412"/>
+          <w:tab w:val="left" w:pos="7328"/>
+          <w:tab w:val="left" w:pos="8244"/>
+          <w:tab w:val="left" w:pos="9160"/>
+          <w:tab w:val="left" w:pos="10076"/>
+          <w:tab w:val="left" w:pos="10992"/>
+          <w:tab w:val="left" w:pos="11908"/>
+          <w:tab w:val="left" w:pos="12824"/>
+          <w:tab w:val="left" w:pos="13740"/>
+          <w:tab w:val="left" w:pos="14656"/>
+        </w:tabs>
+        <w:ind w:left="916"/>
+        <w:rPr>
+          <w:rFonts w:ascii="Times New Roman" w:eastAsia="Times New Roman" w:hAnsi="Times New Roman" w:cs="Times New Roman"/>
+          <w:color w:val="1D1C1D"/>
+          <w:sz w:val="36"/>
+          <w:szCs w:val="36"/>
+        </w:rPr>
+      </w:pPr>
+    </w:p>
+    <w:p>
+      <w:pPr>
+        <w:tabs>
+          <w:tab w:val="left" w:pos="916"/>
+          <w:tab w:val="left" w:pos="1832"/>
+          <w:tab w:val="left" w:pos="2748"/>
+          <w:tab w:val="left" w:pos="3664"/>
+          <w:tab w:val="left" w:pos="4580"/>
+          <w:tab w:val="left" w:pos="5496"/>
+          <w:tab w:val="left" w:pos="6412"/>
+          <w:tab w:val="left" w:pos="7328"/>
+          <w:tab w:val="left" w:pos="8244"/>
+          <w:tab w:val="left" w:pos="9160"/>
+          <w:tab w:val="left" w:pos="10076"/>
+          <w:tab w:val="left" w:pos="10992"/>
+          <w:tab w:val="left" w:pos="11908"/>
+          <w:tab w:val="left" w:pos="12824"/>
+          <w:tab w:val="left" w:pos="13740"/>
+          <w:tab w:val="left" w:pos="14656"/>
+        </w:tabs>
+        <w:ind w:left="916"/>
+        <w:rPr>
+          <w:rFonts w:ascii="Times New Roman" w:eastAsia="Times New Roman" w:hAnsi="Times New Roman" w:cs="Times New Roman"/>
+          <w:color w:val="1D1C1D"/>
+          <w:sz w:val="36"/>
+          <w:szCs w:val="36"/>
+        </w:rPr>
+      </w:pPr>
+      <w:r>
+        <w:rPr>
+          <w:rFonts w:ascii="Times New Roman" w:eastAsia="Times New Roman" w:hAnsi="Times New Roman" w:cs="Times New Roman"/>
+          <w:color w:val="1D1C1D"/>
+          <w:sz w:val="36"/>
+          <w:szCs w:val="36"/>
+        </w:rPr>
+        <w:t>BEGIN</w:t>
+      </w:r>
+    </w:p>
+    <w:p>
+      <w:pPr>
+        <w:tabs>
+          <w:tab w:val="left" w:pos="916"/>
+          <w:tab w:val="left" w:pos="1832"/>
+          <w:tab w:val="left" w:pos="2748"/>
+          <w:tab w:val="left" w:pos="3664"/>
+          <w:tab w:val="left" w:pos="4580"/>
+          <w:tab w:val="left" w:pos="5496"/>
+          <w:tab w:val="left" w:pos="6412"/>
+          <w:tab w:val="left" w:pos="7328"/>
+          <w:tab w:val="left" w:pos="8244"/>
+          <w:tab w:val="left" w:pos="9160"/>
+          <w:tab w:val="left" w:pos="10076"/>
+          <w:tab w:val="left" w:pos="10992"/>
+          <w:tab w:val="left" w:pos="11908"/>
+          <w:tab w:val="left" w:pos="12824"/>
+          <w:tab w:val="left" w:pos="13740"/>
+          <w:tab w:val="left" w:pos="14656"/>
+        </w:tabs>
+        <w:ind w:left="916"/>
+        <w:rPr>
+          <w:rFonts w:ascii="inherit" w:eastAsia="Times New Roman" w:hAnsi="inherit" w:cs="Courier New"/>
+          <w:color w:val="1D1C1D"/>
+          <w:sz w:val="20"/>
+          <w:szCs w:val="20"/>
+          <w:lang w:val="vi-VN"/>
+        </w:rPr>
+      </w:pPr>
+      <w:r>
+        <w:rPr>
+          <w:rFonts w:ascii="inherit" w:eastAsia="Times New Roman" w:hAnsi="inherit" w:cs="Courier New"/>
+          <w:color w:val="1D1C1D"/>
+          <w:sz w:val="20"/>
+          <w:szCs w:val="20"/>
+        </w:rPr>
+        <w:t xml:space="preserve">    </w:t>
+      </w:r>
+      <w:r>
+        <w:rPr>
+          <w:rFonts w:ascii="inherit" w:eastAsia="Times New Roman" w:hAnsi="inherit" w:cs="Courier New"/>
+          <w:color w:val="1D1C1D"/>
+          <w:sz w:val="20"/>
+          <w:szCs w:val="20"/>
+          <w:lang w:val="vi-VN"/>
+        </w:rPr>
+        <w:t xml:space="preserve"> </w:t>
+      </w:r>
+    </w:p>
+    <w:p>
+      <w:pPr>
+        <w:tabs>
+          <w:tab w:val="left" w:pos="916"/>
+          <w:tab w:val="left" w:pos="1832"/>
+          <w:tab w:val="left" w:pos="2748"/>
+          <w:tab w:val="left" w:pos="3664"/>
+          <w:tab w:val="left" w:pos="4580"/>
+          <w:tab w:val="left" w:pos="5496"/>
+          <w:tab w:val="left" w:pos="6412"/>
+          <w:tab w:val="left" w:pos="7328"/>
+          <w:tab w:val="left" w:pos="8244"/>
+          <w:tab w:val="left" w:pos="9160"/>
+          <w:tab w:val="left" w:pos="10076"/>
+          <w:tab w:val="left" w:pos="10992"/>
+          <w:tab w:val="left" w:pos="11908"/>
+          <w:tab w:val="left" w:pos="12824"/>
+          <w:tab w:val="left" w:pos="13740"/>
+          <w:tab w:val="left" w:pos="14656"/>
+        </w:tabs>
+        <w:ind w:left="916"/>
+        <w:rPr>
+          <w:rFonts w:ascii="Times New Roman" w:eastAsia="Times New Roman" w:hAnsi="Times New Roman" w:cs="Times New Roman"/>
+          <w:color w:val="1D1C1D"/>
+          <w:sz w:val="36"/>
+          <w:szCs w:val="36"/>
+        </w:rPr>
+      </w:pPr>
+      <w:r>
+        <w:rPr>
+          <w:rFonts w:ascii="inherit" w:eastAsia="Times New Roman" w:hAnsi="inherit" w:cs="Courier New"/>
+          <w:color w:val="1D1C1D"/>
+          <w:sz w:val="20"/>
+          <w:szCs w:val="20"/>
+          <w:lang w:val="vi-VN"/>
+        </w:rPr>
+        <w:t xml:space="preserve"> </w:t>
+      </w:r>
+      <w:r>
+        <w:rPr>
+          <w:rFonts w:ascii="inherit" w:eastAsia="Times New Roman" w:hAnsi="inherit" w:cs="Courier New"/>
+          <w:color w:val="1D1C1D"/>
+          <w:sz w:val="20"/>
+          <w:szCs w:val="20"/>
+          <w:lang w:val="vi-VN"/>
+        </w:rPr>
+        <w:tab/>
+      </w:r>
+      <w:r>
+        <w:rPr>
+          <w:rFonts w:ascii="Times New Roman" w:eastAsia="Times New Roman" w:hAnsi="Times New Roman" w:cs="Times New Roman"/>
+          <w:color w:val="1D1C1D"/>
+          <w:sz w:val="36"/>
+          <w:szCs w:val="36"/>
+        </w:rPr>
+        <w:t>INPUT point</w:t>
+      </w:r>
+    </w:p>
+    <w:p>
+      <w:pPr>
+        <w:tabs>
+          <w:tab w:val="left" w:pos="916"/>
+          <w:tab w:val="left" w:pos="1832"/>
+          <w:tab w:val="left" w:pos="2748"/>
+          <w:tab w:val="left" w:pos="3664"/>
+          <w:tab w:val="left" w:pos="4580"/>
+          <w:tab w:val="left" w:pos="5496"/>
+          <w:tab w:val="left" w:pos="6412"/>
+          <w:tab w:val="left" w:pos="7328"/>
+          <w:tab w:val="left" w:pos="8244"/>
+          <w:tab w:val="left" w:pos="9160"/>
+          <w:tab w:val="left" w:pos="10076"/>
+          <w:tab w:val="left" w:pos="10992"/>
+          <w:tab w:val="left" w:pos="11908"/>
+          <w:tab w:val="left" w:pos="12824"/>
+          <w:tab w:val="left" w:pos="13740"/>
+          <w:tab w:val="left" w:pos="14656"/>
+        </w:tabs>
+        <w:ind w:left="916"/>
+        <w:rPr>
+          <w:rFonts w:ascii="Times New Roman" w:eastAsia="Times New Roman" w:hAnsi="Times New Roman" w:cs="Times New Roman"/>
+          <w:color w:val="1D1C1D"/>
+          <w:sz w:val="36"/>
+          <w:szCs w:val="36"/>
+        </w:rPr>
+      </w:pPr>
+      <w:r>
+        <w:rPr>
+          <w:rFonts w:ascii="Times New Roman" w:eastAsia="Times New Roman" w:hAnsi="Times New Roman" w:cs="Times New Roman"/>
+          <w:color w:val="1D1C1D"/>
+          <w:sz w:val="36"/>
+          <w:szCs w:val="36"/>
+        </w:rPr>
+        <w:t xml:space="preserve">        </w:t>
+      </w:r>
+      <w:r>
+        <w:rPr>
+          <w:rFonts w:ascii="Times New Roman" w:eastAsia="Times New Roman" w:hAnsi="Times New Roman" w:cs="Times New Roman"/>
+          <w:color w:val="1D1C1D"/>
+          <w:sz w:val="36"/>
+          <w:szCs w:val="36"/>
+        </w:rPr>
+        <w:tab/>
+      </w:r>
+      <w:r>
+        <w:rPr>
+          <w:rFonts w:ascii="Times New Roman" w:eastAsia="Times New Roman" w:hAnsi="Times New Roman" w:cs="Times New Roman"/>
+          <w:color w:val="1D1C1D"/>
+          <w:sz w:val="36"/>
+          <w:szCs w:val="36"/>
+        </w:rPr>
+        <w:t xml:space="preserve">IF point &gt;= 75 </w:t>
+      </w:r>
+    </w:p>
+    <w:p>
+      <w:pPr>
+        <w:tabs>
+          <w:tab w:val="left" w:pos="916"/>
+          <w:tab w:val="left" w:pos="1832"/>
+          <w:tab w:val="left" w:pos="2748"/>
+          <w:tab w:val="left" w:pos="3664"/>
+          <w:tab w:val="left" w:pos="4580"/>
+          <w:tab w:val="left" w:pos="5496"/>
+          <w:tab w:val="left" w:pos="6412"/>
+          <w:tab w:val="left" w:pos="7328"/>
+          <w:tab w:val="left" w:pos="8244"/>
+          <w:tab w:val="left" w:pos="9160"/>
+          <w:tab w:val="left" w:pos="10076"/>
+          <w:tab w:val="left" w:pos="10992"/>
+          <w:tab w:val="left" w:pos="11908"/>
+          <w:tab w:val="left" w:pos="12824"/>
+          <w:tab w:val="left" w:pos="13740"/>
+          <w:tab w:val="left" w:pos="14656"/>
+        </w:tabs>
+        <w:rPr>
+          <w:rFonts w:ascii="Times New Roman" w:eastAsia="Times New Roman" w:hAnsi="Times New Roman" w:cs="Times New Roman"/>
+          <w:color w:val="1D1C1D"/>
+          <w:sz w:val="36"/>
+          <w:szCs w:val="36"/>
+        </w:rPr>
+      </w:pPr>
+      <w:r>
+        <w:rPr>
+          <w:rFonts w:ascii="Times New Roman" w:eastAsia="Times New Roman" w:hAnsi="Times New Roman" w:cs="Times New Roman"/>
+          <w:color w:val="1D1C1D"/>
+          <w:sz w:val="36"/>
+          <w:szCs w:val="36"/>
+        </w:rPr>
+        <w:t xml:space="preserve"> </w:t>
+      </w:r>
+      <w:r>
+        <w:rPr>
+          <w:rFonts w:ascii="Times New Roman" w:eastAsia="Times New Roman" w:hAnsi="Times New Roman" w:cs="Times New Roman"/>
+          <w:color w:val="1D1C1D"/>
+          <w:sz w:val="36"/>
+          <w:szCs w:val="36"/>
+        </w:rPr>
+        <w:tab/>
+      </w:r>
+      <w:r>
+        <w:rPr>
+          <w:rFonts w:ascii="Times New Roman" w:eastAsia="Times New Roman" w:hAnsi="Times New Roman" w:cs="Times New Roman"/>
+          <w:color w:val="1D1C1D"/>
+          <w:sz w:val="36"/>
+          <w:szCs w:val="36"/>
+        </w:rPr>
+        <w:tab/>
+      </w:r>
+      <w:r>
+        <w:rPr>
+          <w:rFonts w:ascii="Times New Roman" w:eastAsia="Times New Roman" w:hAnsi="Times New Roman" w:cs="Times New Roman"/>
+          <w:color w:val="1D1C1D"/>
+          <w:sz w:val="36"/>
+          <w:szCs w:val="36"/>
+        </w:rPr>
+        <w:t>Display A</w:t>
+      </w:r>
+    </w:p>
+    <w:p>
+      <w:pPr>
+        <w:tabs>
+          <w:tab w:val="left" w:pos="916"/>
+          <w:tab w:val="left" w:pos="1832"/>
+          <w:tab w:val="left" w:pos="2748"/>
+          <w:tab w:val="left" w:pos="3664"/>
+          <w:tab w:val="left" w:pos="4580"/>
+          <w:tab w:val="left" w:pos="5496"/>
+          <w:tab w:val="left" w:pos="6412"/>
+          <w:tab w:val="left" w:pos="7328"/>
+          <w:tab w:val="left" w:pos="8244"/>
+          <w:tab w:val="left" w:pos="9160"/>
+          <w:tab w:val="left" w:pos="10076"/>
+          <w:tab w:val="left" w:pos="10992"/>
+          <w:tab w:val="left" w:pos="11908"/>
+          <w:tab w:val="left" w:pos="12824"/>
+          <w:tab w:val="left" w:pos="13740"/>
+          <w:tab w:val="left" w:pos="14656"/>
+        </w:tabs>
+        <w:rPr>
+          <w:rFonts w:ascii="Times New Roman" w:eastAsia="Times New Roman" w:hAnsi="Times New Roman" w:cs="Times New Roman"/>
+          <w:color w:val="1D1C1D"/>
+          <w:sz w:val="36"/>
+          <w:szCs w:val="36"/>
+        </w:rPr>
+      </w:pPr>
+      <w:r>
+        <w:rPr>
+          <w:rFonts w:ascii="Times New Roman" w:eastAsia="Times New Roman" w:hAnsi="Times New Roman" w:cs="Times New Roman"/>
+          <w:color w:val="1D1C1D"/>
+          <w:sz w:val="36"/>
+          <w:szCs w:val="36"/>
+        </w:rPr>
+        <w:t xml:space="preserve">    </w:t>
+      </w:r>
+      <w:r>
+        <w:rPr>
+          <w:rFonts w:ascii="Times New Roman" w:eastAsia="Times New Roman" w:hAnsi="Times New Roman" w:cs="Times New Roman"/>
+          <w:color w:val="1D1C1D"/>
+          <w:sz w:val="36"/>
+          <w:szCs w:val="36"/>
+        </w:rPr>
+        <w:tab/>
+      </w:r>
+      <w:r>
+        <w:rPr>
+          <w:rFonts w:ascii="Times New Roman" w:eastAsia="Times New Roman" w:hAnsi="Times New Roman" w:cs="Times New Roman"/>
+          <w:color w:val="1D1C1D"/>
+          <w:sz w:val="36"/>
+          <w:szCs w:val="36"/>
+        </w:rPr>
+        <w:tab/>
+      </w:r>
+      <w:r>
+        <w:rPr>
+          <w:rFonts w:ascii="Times New Roman" w:eastAsia="Times New Roman" w:hAnsi="Times New Roman" w:cs="Times New Roman"/>
+          <w:color w:val="1D1C1D"/>
+          <w:sz w:val="36"/>
+          <w:szCs w:val="36"/>
+        </w:rPr>
+        <w:t>END IF</w:t>
+      </w:r>
+    </w:p>
+    <w:p>
+      <w:pPr>
+        <w:tabs>
+          <w:tab w:val="left" w:pos="916"/>
+          <w:tab w:val="left" w:pos="1832"/>
+          <w:tab w:val="left" w:pos="2748"/>
+          <w:tab w:val="left" w:pos="3664"/>
+          <w:tab w:val="left" w:pos="4580"/>
+          <w:tab w:val="left" w:pos="5496"/>
+          <w:tab w:val="left" w:pos="6412"/>
+          <w:tab w:val="left" w:pos="7328"/>
+          <w:tab w:val="left" w:pos="8244"/>
+          <w:tab w:val="left" w:pos="9160"/>
+          <w:tab w:val="left" w:pos="10076"/>
+          <w:tab w:val="left" w:pos="10992"/>
+          <w:tab w:val="left" w:pos="11908"/>
+          <w:tab w:val="left" w:pos="12824"/>
+          <w:tab w:val="left" w:pos="13740"/>
+          <w:tab w:val="left" w:pos="14656"/>
+        </w:tabs>
+        <w:rPr>
+          <w:rFonts w:ascii="Times New Roman" w:eastAsia="Times New Roman" w:hAnsi="Times New Roman" w:cs="Times New Roman"/>
+          <w:color w:val="1D1C1D"/>
+          <w:sz w:val="36"/>
+          <w:szCs w:val="36"/>
+        </w:rPr>
+      </w:pPr>
+      <w:r>
+        <w:rPr>
+          <w:rFonts w:ascii="Times New Roman" w:eastAsia="Times New Roman" w:hAnsi="Times New Roman" w:cs="Times New Roman"/>
+          <w:color w:val="1D1C1D"/>
+          <w:sz w:val="36"/>
+          <w:szCs w:val="36"/>
+        </w:rPr>
+        <w:t xml:space="preserve">    </w:t>
+      </w:r>
+      <w:r>
+        <w:rPr>
+          <w:rFonts w:ascii="Times New Roman" w:eastAsia="Times New Roman" w:hAnsi="Times New Roman" w:cs="Times New Roman"/>
+          <w:color w:val="1D1C1D"/>
+          <w:sz w:val="36"/>
+          <w:szCs w:val="36"/>
+        </w:rPr>
+        <w:tab/>
+      </w:r>
+      <w:r>
+        <w:rPr>
+          <w:rFonts w:ascii="Times New Roman" w:eastAsia="Times New Roman" w:hAnsi="Times New Roman" w:cs="Times New Roman"/>
+          <w:color w:val="1D1C1D"/>
+          <w:sz w:val="36"/>
+          <w:szCs w:val="36"/>
+        </w:rPr>
+        <w:tab/>
+      </w:r>
+      <w:r>
+        <w:rPr>
+          <w:rFonts w:ascii="Times New Roman" w:eastAsia="Times New Roman" w:hAnsi="Times New Roman" w:cs="Times New Roman"/>
+          <w:color w:val="1D1C1D"/>
+          <w:sz w:val="36"/>
+          <w:szCs w:val="36"/>
+        </w:rPr>
+        <w:t xml:space="preserve">ELSE IF point &gt;= 60 </w:t>
+      </w:r>
+    </w:p>
+    <w:p>
+      <w:pPr>
+        <w:tabs>
+          <w:tab w:val="left" w:pos="916"/>
+          <w:tab w:val="left" w:pos="1832"/>
+          <w:tab w:val="left" w:pos="2748"/>
+          <w:tab w:val="left" w:pos="3664"/>
+          <w:tab w:val="left" w:pos="4580"/>
+          <w:tab w:val="left" w:pos="5496"/>
+          <w:tab w:val="left" w:pos="6412"/>
+          <w:tab w:val="left" w:pos="7328"/>
+          <w:tab w:val="left" w:pos="8244"/>
+          <w:tab w:val="left" w:pos="9160"/>
+          <w:tab w:val="left" w:pos="10076"/>
+          <w:tab w:val="left" w:pos="10992"/>
+          <w:tab w:val="left" w:pos="11908"/>
+          <w:tab w:val="left" w:pos="12824"/>
+          <w:tab w:val="left" w:pos="13740"/>
+          <w:tab w:val="left" w:pos="14656"/>
+        </w:tabs>
+        <w:rPr>
+          <w:rFonts w:ascii="Times New Roman" w:eastAsia="Times New Roman" w:hAnsi="Times New Roman" w:cs="Times New Roman"/>
+          <w:color w:val="1D1C1D"/>
+          <w:sz w:val="36"/>
+          <w:szCs w:val="36"/>
+        </w:rPr>
+      </w:pPr>
+      <w:r>
+        <w:rPr>
+          <w:rFonts w:ascii="Times New Roman" w:eastAsia="Times New Roman" w:hAnsi="Times New Roman" w:cs="Times New Roman"/>
+          <w:color w:val="1D1C1D"/>
+          <w:sz w:val="36"/>
+          <w:szCs w:val="36"/>
+        </w:rPr>
+        <w:t xml:space="preserve">    </w:t>
+      </w:r>
+      <w:r>
+        <w:rPr>
+          <w:rFonts w:ascii="Times New Roman" w:eastAsia="Times New Roman" w:hAnsi="Times New Roman" w:cs="Times New Roman"/>
+          <w:color w:val="1D1C1D"/>
+          <w:sz w:val="36"/>
+          <w:szCs w:val="36"/>
+        </w:rPr>
+        <w:tab/>
+      </w:r>
+      <w:r>
+        <w:rPr>
+          <w:rFonts w:ascii="Times New Roman" w:eastAsia="Times New Roman" w:hAnsi="Times New Roman" w:cs="Times New Roman"/>
+          <w:color w:val="1D1C1D"/>
+          <w:sz w:val="36"/>
+          <w:szCs w:val="36"/>
+        </w:rPr>
+        <w:tab/>
+      </w:r>
+      <w:r>
+        <w:rPr>
+          <w:rFonts w:ascii="Times New Roman" w:eastAsia="Times New Roman" w:hAnsi="Times New Roman" w:cs="Times New Roman"/>
+          <w:color w:val="1D1C1D"/>
+          <w:sz w:val="36"/>
+          <w:szCs w:val="36"/>
+        </w:rPr>
+        <w:t>Display B</w:t>
+      </w:r>
+    </w:p>
+    <w:p>
+      <w:pPr>
+        <w:tabs>
+          <w:tab w:val="left" w:pos="916"/>
+          <w:tab w:val="left" w:pos="1832"/>
+          <w:tab w:val="left" w:pos="2748"/>
+          <w:tab w:val="left" w:pos="3664"/>
+          <w:tab w:val="left" w:pos="4580"/>
+          <w:tab w:val="left" w:pos="5496"/>
+          <w:tab w:val="left" w:pos="6412"/>
+          <w:tab w:val="left" w:pos="7328"/>
+          <w:tab w:val="left" w:pos="8244"/>
+          <w:tab w:val="left" w:pos="9160"/>
+          <w:tab w:val="left" w:pos="10076"/>
+          <w:tab w:val="left" w:pos="10992"/>
+          <w:tab w:val="left" w:pos="11908"/>
+          <w:tab w:val="left" w:pos="12824"/>
+          <w:tab w:val="left" w:pos="13740"/>
+          <w:tab w:val="left" w:pos="14656"/>
+        </w:tabs>
+        <w:rPr>
+          <w:rFonts w:ascii="Times New Roman" w:eastAsia="Times New Roman" w:hAnsi="Times New Roman" w:cs="Times New Roman"/>
+          <w:color w:val="1D1C1D"/>
+          <w:sz w:val="36"/>
+          <w:szCs w:val="36"/>
+        </w:rPr>
+      </w:pPr>
+      <w:r>
+        <w:rPr>
+          <w:rFonts w:ascii="Times New Roman" w:eastAsia="Times New Roman" w:hAnsi="Times New Roman" w:cs="Times New Roman"/>
+          <w:color w:val="1D1C1D"/>
+          <w:sz w:val="36"/>
+          <w:szCs w:val="36"/>
+        </w:rPr>
+        <w:t xml:space="preserve">    </w:t>
+      </w:r>
+      <w:r>
+        <w:rPr>
+          <w:rFonts w:ascii="Times New Roman" w:eastAsia="Times New Roman" w:hAnsi="Times New Roman" w:cs="Times New Roman"/>
+          <w:color w:val="1D1C1D"/>
+          <w:sz w:val="36"/>
+          <w:szCs w:val="36"/>
+        </w:rPr>
+        <w:tab/>
+      </w:r>
+      <w:r>
+        <w:rPr>
+          <w:rFonts w:ascii="Times New Roman" w:eastAsia="Times New Roman" w:hAnsi="Times New Roman" w:cs="Times New Roman"/>
+          <w:color w:val="1D1C1D"/>
+          <w:sz w:val="36"/>
+          <w:szCs w:val="36"/>
+        </w:rPr>
+        <w:tab/>
+      </w:r>
+      <w:r>
+        <w:rPr>
+          <w:rFonts w:ascii="Times New Roman" w:eastAsia="Times New Roman" w:hAnsi="Times New Roman" w:cs="Times New Roman"/>
+          <w:color w:val="1D1C1D"/>
+          <w:sz w:val="36"/>
+          <w:szCs w:val="36"/>
+        </w:rPr>
+        <w:t>END IF</w:t>
+      </w:r>
+    </w:p>
+    <w:p>
+      <w:pPr>
+        <w:tabs>
+          <w:tab w:val="left" w:pos="916"/>
+          <w:tab w:val="left" w:pos="1832"/>
+          <w:tab w:val="left" w:pos="2748"/>
+          <w:tab w:val="left" w:pos="3664"/>
+          <w:tab w:val="left" w:pos="4580"/>
+          <w:tab w:val="left" w:pos="5496"/>
+          <w:tab w:val="left" w:pos="6412"/>
+          <w:tab w:val="left" w:pos="7328"/>
+          <w:tab w:val="left" w:pos="8244"/>
+          <w:tab w:val="left" w:pos="9160"/>
+          <w:tab w:val="left" w:pos="10076"/>
+          <w:tab w:val="left" w:pos="10992"/>
+          <w:tab w:val="left" w:pos="11908"/>
+          <w:tab w:val="left" w:pos="12824"/>
+          <w:tab w:val="left" w:pos="13740"/>
+          <w:tab w:val="left" w:pos="14656"/>
+        </w:tabs>
+        <w:rPr>
+          <w:rFonts w:ascii="Times New Roman" w:eastAsia="Times New Roman" w:hAnsi="Times New Roman" w:cs="Times New Roman"/>
+          <w:color w:val="1D1C1D"/>
+          <w:sz w:val="36"/>
+          <w:szCs w:val="36"/>
+        </w:rPr>
+      </w:pPr>
+      <w:r>
+        <w:rPr>
+          <w:rFonts w:ascii="Times New Roman" w:eastAsia="Times New Roman" w:hAnsi="Times New Roman" w:cs="Times New Roman"/>
+          <w:color w:val="1D1C1D"/>
+          <w:sz w:val="36"/>
+          <w:szCs w:val="36"/>
+        </w:rPr>
+        <w:t xml:space="preserve">    </w:t>
+      </w:r>
+      <w:r>
+        <w:rPr>
+          <w:rFonts w:ascii="Times New Roman" w:eastAsia="Times New Roman" w:hAnsi="Times New Roman" w:cs="Times New Roman"/>
+          <w:color w:val="1D1C1D"/>
+          <w:sz w:val="36"/>
+          <w:szCs w:val="36"/>
+        </w:rPr>
+        <w:tab/>
+      </w:r>
+      <w:r>
+        <w:rPr>
+          <w:rFonts w:ascii="Times New Roman" w:eastAsia="Times New Roman" w:hAnsi="Times New Roman" w:cs="Times New Roman"/>
+          <w:color w:val="1D1C1D"/>
+          <w:sz w:val="36"/>
+          <w:szCs w:val="36"/>
+        </w:rPr>
+        <w:tab/>
+      </w:r>
+      <w:r>
+        <w:rPr>
+          <w:rFonts w:ascii="Times New Roman" w:eastAsia="Times New Roman" w:hAnsi="Times New Roman" w:cs="Times New Roman"/>
+          <w:color w:val="1D1C1D"/>
+          <w:sz w:val="36"/>
+          <w:szCs w:val="36"/>
+        </w:rPr>
+        <w:t xml:space="preserve">ELSE IF point &gt;= 45 </w:t>
+      </w:r>
+    </w:p>
+    <w:p>
+      <w:pPr>
+        <w:tabs>
+          <w:tab w:val="left" w:pos="916"/>
+          <w:tab w:val="left" w:pos="1832"/>
+          <w:tab w:val="left" w:pos="2748"/>
+          <w:tab w:val="left" w:pos="3664"/>
+          <w:tab w:val="left" w:pos="4580"/>
+          <w:tab w:val="left" w:pos="5496"/>
+          <w:tab w:val="left" w:pos="6412"/>
+          <w:tab w:val="left" w:pos="7328"/>
+          <w:tab w:val="left" w:pos="8244"/>
+          <w:tab w:val="left" w:pos="9160"/>
+          <w:tab w:val="left" w:pos="10076"/>
+          <w:tab w:val="left" w:pos="10992"/>
+          <w:tab w:val="left" w:pos="11908"/>
+          <w:tab w:val="left" w:pos="12824"/>
+          <w:tab w:val="left" w:pos="13740"/>
+          <w:tab w:val="left" w:pos="14656"/>
+        </w:tabs>
+        <w:rPr>
+          <w:rFonts w:ascii="Times New Roman" w:eastAsia="Times New Roman" w:hAnsi="Times New Roman" w:cs="Times New Roman"/>
+          <w:color w:val="1D1C1D"/>
+          <w:sz w:val="36"/>
+          <w:szCs w:val="36"/>
+        </w:rPr>
+      </w:pPr>
+      <w:r>
+        <w:rPr>
+          <w:rFonts w:ascii="Times New Roman" w:eastAsia="Times New Roman" w:hAnsi="Times New Roman" w:cs="Times New Roman"/>
+          <w:color w:val="1D1C1D"/>
+          <w:sz w:val="36"/>
+          <w:szCs w:val="36"/>
+        </w:rPr>
+        <w:t xml:space="preserve">    </w:t>
+      </w:r>
+      <w:r>
+        <w:rPr>
+          <w:rFonts w:ascii="Times New Roman" w:eastAsia="Times New Roman" w:hAnsi="Times New Roman" w:cs="Times New Roman"/>
+          <w:color w:val="1D1C1D"/>
+          <w:sz w:val="36"/>
+          <w:szCs w:val="36"/>
+        </w:rPr>
+        <w:tab/>
+      </w:r>
+      <w:r>
+        <w:rPr>
+          <w:rFonts w:ascii="Times New Roman" w:eastAsia="Times New Roman" w:hAnsi="Times New Roman" w:cs="Times New Roman"/>
+          <w:color w:val="1D1C1D"/>
+          <w:sz w:val="36"/>
+          <w:szCs w:val="36"/>
+        </w:rPr>
+        <w:tab/>
+      </w:r>
+      <w:r>
+        <w:rPr>
+          <w:rFonts w:ascii="Times New Roman" w:eastAsia="Times New Roman" w:hAnsi="Times New Roman" w:cs="Times New Roman"/>
+          <w:color w:val="1D1C1D"/>
+          <w:sz w:val="36"/>
+          <w:szCs w:val="36"/>
+        </w:rPr>
+        <w:t>Display C</w:t>
+      </w:r>
+    </w:p>
+    <w:p>
+      <w:pPr>
+        <w:tabs>
+          <w:tab w:val="left" w:pos="916"/>
+          <w:tab w:val="left" w:pos="1832"/>
+          <w:tab w:val="left" w:pos="2748"/>
+          <w:tab w:val="left" w:pos="3664"/>
+          <w:tab w:val="left" w:pos="4580"/>
+          <w:tab w:val="left" w:pos="5496"/>
+          <w:tab w:val="left" w:pos="6412"/>
+          <w:tab w:val="left" w:pos="7328"/>
+          <w:tab w:val="left" w:pos="8244"/>
+          <w:tab w:val="left" w:pos="9160"/>
+          <w:tab w:val="left" w:pos="10076"/>
+          <w:tab w:val="left" w:pos="10992"/>
+          <w:tab w:val="left" w:pos="11908"/>
+          <w:tab w:val="left" w:pos="12824"/>
+          <w:tab w:val="left" w:pos="13740"/>
+          <w:tab w:val="left" w:pos="14656"/>
+        </w:tabs>
+        <w:rPr>
+          <w:rFonts w:ascii="Times New Roman" w:eastAsia="Times New Roman" w:hAnsi="Times New Roman" w:cs="Times New Roman"/>
+          <w:color w:val="1D1C1D"/>
+          <w:sz w:val="36"/>
+          <w:szCs w:val="36"/>
+        </w:rPr>
+      </w:pPr>
+      <w:r>
+        <w:rPr>
+          <w:rFonts w:ascii="Times New Roman" w:eastAsia="Times New Roman" w:hAnsi="Times New Roman" w:cs="Times New Roman"/>
+          <w:color w:val="1D1C1D"/>
+          <w:sz w:val="36"/>
+          <w:szCs w:val="36"/>
+        </w:rPr>
+        <w:t xml:space="preserve">    </w:t>
+      </w:r>
+      <w:r>
+        <w:rPr>
+          <w:rFonts w:ascii="Times New Roman" w:eastAsia="Times New Roman" w:hAnsi="Times New Roman" w:cs="Times New Roman"/>
+          <w:color w:val="1D1C1D"/>
+          <w:sz w:val="36"/>
+          <w:szCs w:val="36"/>
+        </w:rPr>
+        <w:tab/>
+      </w:r>
+      <w:r>
+        <w:rPr>
+          <w:rFonts w:ascii="Times New Roman" w:eastAsia="Times New Roman" w:hAnsi="Times New Roman" w:cs="Times New Roman"/>
+          <w:color w:val="1D1C1D"/>
+          <w:sz w:val="36"/>
+          <w:szCs w:val="36"/>
+        </w:rPr>
+        <w:tab/>
+      </w:r>
+      <w:r>
+        <w:rPr>
+          <w:rFonts w:ascii="Times New Roman" w:eastAsia="Times New Roman" w:hAnsi="Times New Roman" w:cs="Times New Roman"/>
+          <w:color w:val="1D1C1D"/>
+          <w:sz w:val="36"/>
+          <w:szCs w:val="36"/>
+        </w:rPr>
+        <w:t>END IF</w:t>
+      </w:r>
+    </w:p>
+    <w:p>
+      <w:pPr>
+        <w:tabs>
+          <w:tab w:val="left" w:pos="916"/>
+          <w:tab w:val="left" w:pos="1832"/>
+          <w:tab w:val="left" w:pos="2748"/>
+          <w:tab w:val="left" w:pos="3664"/>
+          <w:tab w:val="left" w:pos="4580"/>
+          <w:tab w:val="left" w:pos="5496"/>
+          <w:tab w:val="left" w:pos="6412"/>
+          <w:tab w:val="left" w:pos="7328"/>
+          <w:tab w:val="left" w:pos="8244"/>
+          <w:tab w:val="left" w:pos="9160"/>
+          <w:tab w:val="left" w:pos="10076"/>
+          <w:tab w:val="left" w:pos="10992"/>
+          <w:tab w:val="left" w:pos="11908"/>
+          <w:tab w:val="left" w:pos="12824"/>
+          <w:tab w:val="left" w:pos="13740"/>
+          <w:tab w:val="left" w:pos="14656"/>
+        </w:tabs>
+        <w:rPr>
+          <w:rFonts w:ascii="Times New Roman" w:eastAsia="Times New Roman" w:hAnsi="Times New Roman" w:cs="Times New Roman"/>
+          <w:color w:val="1D1C1D"/>
+          <w:sz w:val="36"/>
+          <w:szCs w:val="36"/>
+        </w:rPr>
+      </w:pPr>
+      <w:r>
+        <w:rPr>
+          <w:rFonts w:ascii="Times New Roman" w:eastAsia="Times New Roman" w:hAnsi="Times New Roman" w:cs="Times New Roman"/>
+          <w:color w:val="1D1C1D"/>
+          <w:sz w:val="36"/>
+          <w:szCs w:val="36"/>
+        </w:rPr>
+        <w:t xml:space="preserve">    </w:t>
+      </w:r>
+      <w:r>
+        <w:rPr>
+          <w:rFonts w:ascii="Times New Roman" w:eastAsia="Times New Roman" w:hAnsi="Times New Roman" w:cs="Times New Roman"/>
+          <w:color w:val="1D1C1D"/>
+          <w:sz w:val="36"/>
+          <w:szCs w:val="36"/>
+        </w:rPr>
+        <w:tab/>
+      </w:r>
+      <w:r>
+        <w:rPr>
+          <w:rFonts w:ascii="Times New Roman" w:eastAsia="Times New Roman" w:hAnsi="Times New Roman" w:cs="Times New Roman"/>
+          <w:color w:val="1D1C1D"/>
+          <w:sz w:val="36"/>
+          <w:szCs w:val="36"/>
+        </w:rPr>
+        <w:tab/>
+        <w:t>ELSE</w:t>
+      </w:r>
+      <w:r>
+        <w:rPr>
+          <w:rFonts w:ascii="Times New Roman" w:eastAsia="Times New Roman" w:hAnsi="Times New Roman" w:cs="Times New Roman"/>
+          <w:color w:val="1D1C1D"/>
+          <w:sz w:val="36"/>
+          <w:szCs w:val="36"/>
+        </w:rPr>
+        <w:t xml:space="preserve"> IF point &gt;= 35</w:t>
+      </w:r>
+    </w:p>
+    <w:p>
+      <w:pPr>
+        <w:tabs>
+          <w:tab w:val="left" w:pos="916"/>
+          <w:tab w:val="left" w:pos="1832"/>
+          <w:tab w:val="left" w:pos="2748"/>
+          <w:tab w:val="left" w:pos="3664"/>
+          <w:tab w:val="left" w:pos="4580"/>
+          <w:tab w:val="left" w:pos="5496"/>
+          <w:tab w:val="left" w:pos="6412"/>
+          <w:tab w:val="left" w:pos="7328"/>
+          <w:tab w:val="left" w:pos="8244"/>
+          <w:tab w:val="left" w:pos="9160"/>
+          <w:tab w:val="left" w:pos="10076"/>
+          <w:tab w:val="left" w:pos="10992"/>
+          <w:tab w:val="left" w:pos="11908"/>
+          <w:tab w:val="left" w:pos="12824"/>
+          <w:tab w:val="left" w:pos="13740"/>
+          <w:tab w:val="left" w:pos="14656"/>
+        </w:tabs>
+        <w:rPr>
+          <w:rFonts w:ascii="Times New Roman" w:eastAsia="Times New Roman" w:hAnsi="Times New Roman" w:cs="Times New Roman"/>
+          <w:color w:val="1D1C1D"/>
+          <w:sz w:val="36"/>
+          <w:szCs w:val="36"/>
+        </w:rPr>
+      </w:pPr>
+      <w:r>
+        <w:rPr>
+          <w:rFonts w:ascii="Times New Roman" w:eastAsia="Times New Roman" w:hAnsi="Times New Roman" w:cs="Times New Roman"/>
+          <w:color w:val="1D1C1D"/>
+          <w:sz w:val="36"/>
+          <w:szCs w:val="36"/>
+        </w:rPr>
+        <w:t xml:space="preserve">    </w:t>
+      </w:r>
+      <w:r>
+        <w:rPr>
+          <w:rFonts w:ascii="Times New Roman" w:eastAsia="Times New Roman" w:hAnsi="Times New Roman" w:cs="Times New Roman"/>
+          <w:color w:val="1D1C1D"/>
+          <w:sz w:val="36"/>
+          <w:szCs w:val="36"/>
+        </w:rPr>
+        <w:tab/>
+      </w:r>
+      <w:r>
+        <w:rPr>
+          <w:rFonts w:ascii="Times New Roman" w:eastAsia="Times New Roman" w:hAnsi="Times New Roman" w:cs="Times New Roman"/>
+          <w:color w:val="1D1C1D"/>
+          <w:sz w:val="36"/>
+          <w:szCs w:val="36"/>
+        </w:rPr>
+        <w:tab/>
+      </w:r>
+      <w:r>
+        <w:rPr>
+          <w:rFonts w:ascii="Times New Roman" w:eastAsia="Times New Roman" w:hAnsi="Times New Roman" w:cs="Times New Roman"/>
+          <w:color w:val="1D1C1D"/>
+          <w:sz w:val="36"/>
+          <w:szCs w:val="36"/>
+        </w:rPr>
+        <w:t>Display D</w:t>
+      </w:r>
+    </w:p>
+    <w:p>
+      <w:pPr>
+        <w:tabs>
+          <w:tab w:val="left" w:pos="916"/>
+          <w:tab w:val="left" w:pos="1832"/>
+          <w:tab w:val="left" w:pos="2748"/>
+          <w:tab w:val="left" w:pos="3664"/>
+          <w:tab w:val="left" w:pos="4580"/>
+          <w:tab w:val="left" w:pos="5496"/>
+          <w:tab w:val="left" w:pos="6412"/>
+          <w:tab w:val="left" w:pos="7328"/>
+          <w:tab w:val="left" w:pos="8244"/>
+          <w:tab w:val="left" w:pos="9160"/>
+          <w:tab w:val="left" w:pos="10076"/>
+          <w:tab w:val="left" w:pos="10992"/>
+          <w:tab w:val="left" w:pos="11908"/>
+          <w:tab w:val="left" w:pos="12824"/>
+          <w:tab w:val="left" w:pos="13740"/>
+          <w:tab w:val="left" w:pos="14656"/>
+        </w:tabs>
+        <w:rPr>
+          <w:rFonts w:ascii="Times New Roman" w:eastAsia="Times New Roman" w:hAnsi="Times New Roman" w:cs="Times New Roman"/>
+          <w:color w:val="1D1C1D"/>
+          <w:sz w:val="36"/>
+          <w:szCs w:val="36"/>
+        </w:rPr>
+      </w:pPr>
+      <w:r>
+        <w:rPr>
+          <w:rFonts w:ascii="Times New Roman" w:eastAsia="Times New Roman" w:hAnsi="Times New Roman" w:cs="Times New Roman"/>
+          <w:color w:val="1D1C1D"/>
+          <w:sz w:val="36"/>
+          <w:szCs w:val="36"/>
+        </w:rPr>
+        <w:t xml:space="preserve">    </w:t>
+      </w:r>
+      <w:r>
+        <w:rPr>
+          <w:rFonts w:ascii="Times New Roman" w:eastAsia="Times New Roman" w:hAnsi="Times New Roman" w:cs="Times New Roman"/>
+          <w:color w:val="1D1C1D"/>
+          <w:sz w:val="36"/>
+          <w:szCs w:val="36"/>
+        </w:rPr>
+        <w:tab/>
+      </w:r>
+      <w:r>
+        <w:rPr>
+          <w:rFonts w:ascii="Times New Roman" w:eastAsia="Times New Roman" w:hAnsi="Times New Roman" w:cs="Times New Roman"/>
+          <w:color w:val="1D1C1D"/>
+          <w:sz w:val="36"/>
+          <w:szCs w:val="36"/>
+        </w:rPr>
+        <w:tab/>
+      </w:r>
+      <w:r>
+        <w:rPr>
+          <w:rFonts w:ascii="Times New Roman" w:eastAsia="Times New Roman" w:hAnsi="Times New Roman" w:cs="Times New Roman"/>
+          <w:color w:val="1D1C1D"/>
+          <w:sz w:val="36"/>
+          <w:szCs w:val="36"/>
+        </w:rPr>
+        <w:t xml:space="preserve">ELSE </w:t>
+      </w:r>
+    </w:p>
+    <w:p>
+      <w:pPr>
+        <w:tabs>
+          <w:tab w:val="left" w:pos="916"/>
+          <w:tab w:val="left" w:pos="1832"/>
+          <w:tab w:val="left" w:pos="2748"/>
+          <w:tab w:val="left" w:pos="3664"/>
+          <w:tab w:val="left" w:pos="4580"/>
+          <w:tab w:val="left" w:pos="5496"/>
+          <w:tab w:val="left" w:pos="6412"/>
+          <w:tab w:val="left" w:pos="7328"/>
+          <w:tab w:val="left" w:pos="8244"/>
+          <w:tab w:val="left" w:pos="9160"/>
+          <w:tab w:val="left" w:pos="10076"/>
+          <w:tab w:val="left" w:pos="10992"/>
+          <w:tab w:val="left" w:pos="11908"/>
+          <w:tab w:val="left" w:pos="12824"/>
+          <w:tab w:val="left" w:pos="13740"/>
+          <w:tab w:val="left" w:pos="14656"/>
+        </w:tabs>
+        <w:rPr>
+          <w:rFonts w:ascii="Times New Roman" w:eastAsia="Times New Roman" w:hAnsi="Times New Roman" w:cs="Times New Roman"/>
+          <w:color w:val="1D1C1D"/>
+          <w:sz w:val="36"/>
+          <w:szCs w:val="36"/>
+        </w:rPr>
+      </w:pPr>
+      <w:r>
+        <w:rPr>
+          <w:rFonts w:ascii="Times New Roman" w:eastAsia="Times New Roman" w:hAnsi="Times New Roman" w:cs="Times New Roman"/>
+          <w:color w:val="1D1C1D"/>
+          <w:sz w:val="36"/>
+          <w:szCs w:val="36"/>
+        </w:rPr>
+        <w:t xml:space="preserve">    </w:t>
+      </w:r>
+      <w:r>
+        <w:rPr>
+          <w:rFonts w:ascii="Times New Roman" w:eastAsia="Times New Roman" w:hAnsi="Times New Roman" w:cs="Times New Roman"/>
+          <w:color w:val="1D1C1D"/>
+          <w:sz w:val="36"/>
+          <w:szCs w:val="36"/>
+        </w:rPr>
+        <w:tab/>
+      </w:r>
+      <w:r>
+        <w:rPr>
+          <w:rFonts w:ascii="Times New Roman" w:eastAsia="Times New Roman" w:hAnsi="Times New Roman" w:cs="Times New Roman"/>
+          <w:color w:val="1D1C1D"/>
+          <w:sz w:val="36"/>
+          <w:szCs w:val="36"/>
+        </w:rPr>
+        <w:tab/>
+      </w:r>
+      <w:r>
+        <w:rPr>
+          <w:rFonts w:ascii="Times New Roman" w:eastAsia="Times New Roman" w:hAnsi="Times New Roman" w:cs="Times New Roman"/>
+          <w:color w:val="1D1C1D"/>
+          <w:sz w:val="36"/>
+          <w:szCs w:val="36"/>
+        </w:rPr>
+        <w:t>Display E</w:t>
+      </w:r>
+    </w:p>
+    <w:p>
+      <w:pPr>
+        <w:tabs>
+          <w:tab w:val="left" w:pos="916"/>
+          <w:tab w:val="left" w:pos="1832"/>
+          <w:tab w:val="left" w:pos="2748"/>
+          <w:tab w:val="left" w:pos="3664"/>
+          <w:tab w:val="left" w:pos="4580"/>
+          <w:tab w:val="left" w:pos="5496"/>
+          <w:tab w:val="left" w:pos="6412"/>
+          <w:tab w:val="left" w:pos="7328"/>
+          <w:tab w:val="left" w:pos="8244"/>
+          <w:tab w:val="left" w:pos="9160"/>
+          <w:tab w:val="left" w:pos="10076"/>
+          <w:tab w:val="left" w:pos="10992"/>
+          <w:tab w:val="left" w:pos="11908"/>
+          <w:tab w:val="left" w:pos="12824"/>
+          <w:tab w:val="left" w:pos="13740"/>
+          <w:tab w:val="left" w:pos="14656"/>
+        </w:tabs>
+        <w:rPr>
+          <w:rFonts w:ascii="inherit" w:eastAsia="Times New Roman" w:hAnsi="inherit" w:cs="Courier New"/>
+          <w:color w:val="1D1C1D"/>
+          <w:sz w:val="20"/>
+          <w:szCs w:val="20"/>
+        </w:rPr>
+      </w:pPr>
+      <w:r>
+        <w:rPr>
+          <w:rFonts w:ascii="inherit" w:eastAsia="Times New Roman" w:hAnsi="inherit" w:cs="Courier New"/>
+          <w:color w:val="1D1C1D"/>
+          <w:sz w:val="20"/>
+          <w:szCs w:val="20"/>
+        </w:rPr>
+        <w:t xml:space="preserve">    </w:t>
+      </w:r>
+      <w:r>
+        <w:rPr>
+          <w:rFonts w:ascii="Times New Roman" w:eastAsia="Times New Roman" w:hAnsi="Times New Roman" w:cs="Times New Roman"/>
+          <w:color w:val="1D1C1D"/>
+          <w:sz w:val="36"/>
+          <w:szCs w:val="36"/>
+        </w:rPr>
+        <w:tab/>
+      </w:r>
+    </w:p>
+    <w:p>
+      <w:pPr>
+        <w:tabs>
+          <w:tab w:val="left" w:pos="916"/>
+          <w:tab w:val="left" w:pos="1832"/>
+          <w:tab w:val="left" w:pos="2748"/>
+          <w:tab w:val="left" w:pos="3664"/>
+          <w:tab w:val="left" w:pos="4580"/>
+          <w:tab w:val="left" w:pos="5496"/>
+          <w:tab w:val="left" w:pos="6412"/>
+          <w:tab w:val="left" w:pos="7328"/>
+          <w:tab w:val="left" w:pos="8244"/>
+          <w:tab w:val="left" w:pos="9160"/>
+          <w:tab w:val="left" w:pos="10076"/>
+          <w:tab w:val="left" w:pos="10992"/>
+          <w:tab w:val="left" w:pos="11908"/>
+          <w:tab w:val="left" w:pos="12824"/>
+          <w:tab w:val="left" w:pos="13740"/>
+          <w:tab w:val="left" w:pos="14656"/>
+        </w:tabs>
+        <w:ind w:left="916"/>
+        <w:rPr>
+          <w:rFonts w:ascii="Times New Roman" w:eastAsia="Times New Roman" w:hAnsi="Times New Roman" w:cs="Times New Roman"/>
+          <w:color w:val="1D1C1D"/>
+          <w:sz w:val="36"/>
+          <w:szCs w:val="36"/>
+        </w:rPr>
+      </w:pPr>
+      <w:r>
+        <w:rPr>
+          <w:rFonts w:ascii="Times New Roman" w:eastAsia="Times New Roman" w:hAnsi="Times New Roman" w:cs="Times New Roman"/>
+          <w:color w:val="1D1C1D"/>
+          <w:sz w:val="36"/>
+          <w:szCs w:val="36"/>
+        </w:rPr>
+        <w:t>END</w:t>
+      </w:r>
+    </w:p>
+    <w:p>
+      <w:pPr>
+        <w:shd w:val="clear" w:color="auto" w:fill="FFFFFF"/>
+        <w:rPr>
+          <w:rFonts w:ascii="Times New Roman" w:eastAsia="Times New Roman" w:hAnsi="Times New Roman" w:cs="Times New Roman"/>
+          <w:color w:val="1D1C1D"/>
+          <w:sz w:val="36"/>
+          <w:szCs w:val="36"/>
+        </w:rPr>
+      </w:pPr>
+    </w:p>
+    <w:p>
+      <w:pPr>
+        <w:tabs>
+          <w:tab w:val="left" w:pos="916"/>
+          <w:tab w:val="left" w:pos="1832"/>
+          <w:tab w:val="left" w:pos="2748"/>
+          <w:tab w:val="left" w:pos="3664"/>
+          <w:tab w:val="left" w:pos="4580"/>
+          <w:tab w:val="left" w:pos="5496"/>
+          <w:tab w:val="left" w:pos="6412"/>
+          <w:tab w:val="left" w:pos="7328"/>
+          <w:tab w:val="left" w:pos="8244"/>
+          <w:tab w:val="left" w:pos="9160"/>
+          <w:tab w:val="left" w:pos="10076"/>
+          <w:tab w:val="left" w:pos="10992"/>
+          <w:tab w:val="left" w:pos="11908"/>
+          <w:tab w:val="left" w:pos="12824"/>
+          <w:tab w:val="left" w:pos="13740"/>
+          <w:tab w:val="left" w:pos="14656"/>
+        </w:tabs>
+        <w:rPr>
+          <w:rFonts w:ascii="Times New Roman" w:eastAsia="Times New Roman" w:hAnsi="Times New Roman" w:cs="Times New Roman"/>
+          <w:color w:val="1D1C1D"/>
+          <w:sz w:val="36"/>
+          <w:szCs w:val="36"/>
+        </w:rPr>
+      </w:pPr>
+    </w:p>
+    <w:p>
+      <w:pPr>
+        <w:shd w:val="clear" w:color="auto" w:fill="FFFFFF"/>
+        <w:rPr>
+          <w:rFonts w:ascii="Times New Roman" w:eastAsia="Times New Roman" w:hAnsi="Times New Roman" w:cs="Times New Roman"/>
+          <w:color w:val="1D1C1D"/>
+          <w:sz w:val="36"/>
+          <w:szCs w:val="36"/>
+        </w:rPr>
+      </w:pPr>
+    </w:p>
+    <w:p>
+      <w:pPr>
+        <w:tabs>
+          <w:tab w:val="left" w:pos="916"/>
+          <w:tab w:val="left" w:pos="1832"/>
+          <w:tab w:val="left" w:pos="2748"/>
+          <w:tab w:val="left" w:pos="3664"/>
+          <w:tab w:val="left" w:pos="4580"/>
+          <w:tab w:val="left" w:pos="5496"/>
+          <w:tab w:val="left" w:pos="6412"/>
+          <w:tab w:val="left" w:pos="7328"/>
+          <w:tab w:val="left" w:pos="8244"/>
+          <w:tab w:val="left" w:pos="9160"/>
+          <w:tab w:val="left" w:pos="10076"/>
+          <w:tab w:val="left" w:pos="10992"/>
+          <w:tab w:val="left" w:pos="11908"/>
+          <w:tab w:val="left" w:pos="12824"/>
+          <w:tab w:val="left" w:pos="13740"/>
+          <w:tab w:val="left" w:pos="14656"/>
+        </w:tabs>
+        <w:ind w:left="916"/>
+        <w:rPr>
+          <w:rFonts w:ascii="Times New Roman" w:eastAsia="Times New Roman" w:hAnsi="Times New Roman" w:cs="Times New Roman"/>
+          <w:color w:val="1D1C1D"/>
+          <w:sz w:val="36"/>
+          <w:szCs w:val="36"/>
+        </w:rPr>
+      </w:pPr>
+    </w:p>
+    <w:p>
+      <w:pPr>
+        <w:shd w:val="clear" w:color="auto" w:fill="FFFFFF"/>
+        <w:ind w:left="916"/>
+        <w:rPr>
+          <w:rFonts w:ascii="Times New Roman" w:eastAsia="Times New Roman" w:hAnsi="Times New Roman" w:cs="Times New Roman"/>
+          <w:color w:val="1D1C1D"/>
+          <w:sz w:val="36"/>
+          <w:szCs w:val="36"/>
+        </w:rPr>
+      </w:pPr>
     </w:p>
     <w:p>
       <w:pPr>
@@ -1453,6 +3711,53 @@
       <w:contextualSpacing/>
     </w:pPr>
   </w:style>
+  <w:style w:type="paragraph" w:styleId="HTMLPreformatted">
+    <w:name w:val="HTML Preformatted"/>
+    <w:basedOn w:val="Normal"/>
+    <w:link w:val="HTMLPreformattedChar"/>
+    <w:uiPriority w:val="99"/>
+    <w:semiHidden/>
+    <w:unhideWhenUsed/>
+    <w:rsid w:val="00307E6C"/>
+    <w:pPr>
+      <w:tabs>
+        <w:tab w:val="left" w:pos="916"/>
+        <w:tab w:val="left" w:pos="1832"/>
+        <w:tab w:val="left" w:pos="2748"/>
+        <w:tab w:val="left" w:pos="3664"/>
+        <w:tab w:val="left" w:pos="4580"/>
+        <w:tab w:val="left" w:pos="5496"/>
+        <w:tab w:val="left" w:pos="6412"/>
+        <w:tab w:val="left" w:pos="7328"/>
+        <w:tab w:val="left" w:pos="8244"/>
+        <w:tab w:val="left" w:pos="9160"/>
+        <w:tab w:val="left" w:pos="10076"/>
+        <w:tab w:val="left" w:pos="10992"/>
+        <w:tab w:val="left" w:pos="11908"/>
+        <w:tab w:val="left" w:pos="12824"/>
+        <w:tab w:val="left" w:pos="13740"/>
+        <w:tab w:val="left" w:pos="14656"/>
+      </w:tabs>
+    </w:pPr>
+    <w:rPr>
+      <w:rFonts w:ascii="Courier New" w:eastAsia="Times New Roman" w:hAnsi="Courier New" w:cs="Courier New"/>
+      <w:sz w:val="20"/>
+      <w:szCs w:val="20"/>
+    </w:rPr>
+  </w:style>
+  <w:style w:type="character" w:customStyle="1" w:styleId="HTMLPreformattedChar">
+    <w:name w:val="HTML Preformatted Char"/>
+    <w:basedOn w:val="DefaultParagraphFont"/>
+    <w:link w:val="HTMLPreformatted"/>
+    <w:uiPriority w:val="99"/>
+    <w:semiHidden/>
+    <w:rsid w:val="00307E6C"/>
+    <w:rPr>
+      <w:rFonts w:ascii="Courier New" w:eastAsia="Times New Roman" w:hAnsi="Courier New" w:cs="Courier New"/>
+      <w:sz w:val="20"/>
+      <w:szCs w:val="20"/>
+    </w:rPr>
+  </w:style>
 </w:styles>
 </file>
 

</xml_diff>